<commit_message>
firt part of report done 3 to go
</commit_message>
<xml_diff>
--- a/COSC349 Report.docx
+++ b/COSC349 Report.docx
@@ -306,81 +306,44 @@
     </w:p>
     <w:p>
       <w:pPr>
-        <w:rPr>
-          <w:b/>
-          <w:bCs/>
-          <w:sz w:val="32"/>
-          <w:szCs w:val="32"/>
-        </w:rPr>
-      </w:pPr>
-    </w:p>
-    <w:p>
-      <w:pPr>
         <w:pStyle w:val="ListParagraph"/>
         <w:numPr>
           <w:ilvl w:val="0"/>
-          <w:numId w:val="6"/>
+          <w:numId w:val="11"/>
         </w:numPr>
         <w:rPr>
           <w:b/>
           <w:bCs/>
-        </w:rPr>
-      </w:pPr>
-      <w:r>
-        <w:rPr>
-          <w:b/>
-          <w:bCs/>
-        </w:rPr>
-        <w:t>EC2 Instance Setu</w:t>
-      </w:r>
-      <w:r>
-        <w:rPr>
-          <w:b/>
-          <w:bCs/>
-        </w:rPr>
-        <w:t>p</w:t>
-      </w:r>
-      <w:r>
-        <w:rPr>
-          <w:b/>
-          <w:bCs/>
-        </w:rPr>
-        <w:t xml:space="preserve"> (</w:t>
-      </w:r>
-      <w:r>
-        <w:rPr>
-          <w:b/>
-          <w:bCs/>
-        </w:rPr>
-        <w:t>my-</w:t>
+          <w:sz w:val="36"/>
+          <w:szCs w:val="36"/>
+        </w:rPr>
+      </w:pPr>
+      <w:r>
+        <w:rPr>
+          <w:b/>
+          <w:bCs/>
+          <w:sz w:val="24"/>
+          <w:szCs w:val="24"/>
+        </w:rPr>
+        <w:t>EC2 Instance Setup (my-</w:t>
       </w:r>
       <w:proofErr w:type="gramStart"/>
       <w:r>
         <w:rPr>
           <w:b/>
           <w:bCs/>
-        </w:rPr>
-        <w:t>web</w:t>
-      </w:r>
-      <w:r>
-        <w:rPr>
-          <w:b/>
-          <w:bCs/>
-        </w:rPr>
-        <w:t>-</w:t>
-      </w:r>
-      <w:r>
-        <w:rPr>
-          <w:b/>
-          <w:bCs/>
-        </w:rPr>
-        <w:t>server</w:t>
+          <w:sz w:val="24"/>
+          <w:szCs w:val="24"/>
+        </w:rPr>
+        <w:t>web-server</w:t>
       </w:r>
       <w:proofErr w:type="gramEnd"/>
       <w:r>
         <w:rPr>
           <w:b/>
           <w:bCs/>
+          <w:sz w:val="24"/>
+          <w:szCs w:val="24"/>
         </w:rPr>
         <w:t>)</w:t>
       </w:r>
@@ -407,7 +370,10 @@
       </w:r>
       <w:proofErr w:type="gramEnd"/>
       <w:r>
-        <w:t xml:space="preserve"> instance type and a security group that allowed SSH from anywhere and HTTPs and HTTP traffic options. This will enable users to access the application through the internet.</w:t>
+        <w:t xml:space="preserve"> instance type and a security group that allowed SSH from anywhere and HTTPs and HTTP traffic options. This will enable users to access the application through the internet</w:t>
+      </w:r>
+      <w:r>
+        <w:t>.</w:t>
       </w:r>
     </w:p>
     <w:p>
@@ -415,47 +381,26 @@
         <w:pStyle w:val="ListParagraph"/>
         <w:numPr>
           <w:ilvl w:val="0"/>
-          <w:numId w:val="6"/>
+          <w:numId w:val="11"/>
         </w:numPr>
-        <w:rPr>
-          <w:b/>
-          <w:bCs/>
-        </w:rPr>
-      </w:pPr>
-      <w:r>
-        <w:rPr>
-          <w:b/>
-          <w:bCs/>
-        </w:rPr>
-        <w:t xml:space="preserve">Amazon RDS Setup </w:t>
-      </w:r>
-      <w:r>
-        <w:rPr>
-          <w:b/>
-          <w:bCs/>
-        </w:rPr>
-        <w:t>(</w:t>
-      </w:r>
-      <w:r>
-        <w:rPr>
-          <w:b/>
-          <w:bCs/>
-        </w:rPr>
-        <w:t>database</w:t>
-      </w:r>
-      <w:r>
-        <w:rPr>
-          <w:b/>
-          <w:bCs/>
-        </w:rPr>
-        <w:t>-</w:t>
-      </w:r>
-      <w:r>
-        <w:rPr>
-          <w:b/>
-          <w:bCs/>
-        </w:rPr>
-        <w:t>server)</w:t>
+      </w:pPr>
+      <w:r>
+        <w:rPr>
+          <w:b/>
+          <w:bCs/>
+          <w:sz w:val="24"/>
+          <w:szCs w:val="24"/>
+        </w:rPr>
+        <w:t>Amazon RDS Setup (database</w:t>
+      </w:r>
+      <w:r>
+        <w:rPr>
+          <w:b/>
+          <w:bCs/>
+          <w:sz w:val="24"/>
+          <w:szCs w:val="24"/>
+        </w:rPr>
+        <w:t>-server)</w:t>
       </w:r>
     </w:p>
     <w:p>
@@ -479,17 +424,21 @@
         <w:pStyle w:val="ListParagraph"/>
         <w:numPr>
           <w:ilvl w:val="0"/>
-          <w:numId w:val="6"/>
+          <w:numId w:val="11"/>
         </w:numPr>
         <w:rPr>
           <w:b/>
           <w:bCs/>
-        </w:rPr>
-      </w:pPr>
-      <w:r>
-        <w:rPr>
-          <w:b/>
-          <w:bCs/>
+          <w:sz w:val="24"/>
+          <w:szCs w:val="24"/>
+        </w:rPr>
+      </w:pPr>
+      <w:r>
+        <w:rPr>
+          <w:b/>
+          <w:bCs/>
+          <w:sz w:val="24"/>
+          <w:szCs w:val="24"/>
         </w:rPr>
         <w:t xml:space="preserve">Backup EC2 Instance </w:t>
       </w:r>
@@ -497,6 +446,8 @@
         <w:rPr>
           <w:b/>
           <w:bCs/>
+          <w:sz w:val="24"/>
+          <w:szCs w:val="24"/>
         </w:rPr>
         <w:t>Setup (</w:t>
       </w:r>
@@ -504,6 +455,8 @@
         <w:rPr>
           <w:b/>
           <w:bCs/>
+          <w:sz w:val="24"/>
+          <w:szCs w:val="24"/>
         </w:rPr>
         <w:t>my-backup</w:t>
       </w:r>
@@ -511,15 +464,10 @@
         <w:rPr>
           <w:b/>
           <w:bCs/>
-        </w:rPr>
-        <w:t>-</w:t>
-      </w:r>
-      <w:r>
-        <w:rPr>
-          <w:b/>
-          <w:bCs/>
-        </w:rPr>
-        <w:t>server)</w:t>
+          <w:sz w:val="24"/>
+          <w:szCs w:val="24"/>
+        </w:rPr>
+        <w:t>-server)</w:t>
       </w:r>
     </w:p>
     <w:p>
@@ -530,30 +478,33 @@
         <w:t>To ensure high availability and redundancy, I have set up a backup EC2 instance with identical features and configurations as the primary web server. This backup instance is also connected to the same RDS database, enabling it to act as a failover option if the primary instance becomes unavailable.</w:t>
       </w:r>
     </w:p>
+    <w:p/>
+    <w:p/>
     <w:p/>
     <w:p>
       <w:pPr>
         <w:pStyle w:val="ListParagraph"/>
         <w:numPr>
           <w:ilvl w:val="0"/>
-          <w:numId w:val="6"/>
+          <w:numId w:val="11"/>
         </w:numPr>
-        <w:rPr>
-          <w:b/>
-          <w:bCs/>
-        </w:rPr>
-      </w:pPr>
-      <w:r>
-        <w:rPr>
-          <w:b/>
-          <w:bCs/>
-        </w:rPr>
+      </w:pPr>
+      <w:r>
+        <w:rPr>
+          <w:b/>
+          <w:bCs/>
+          <w:sz w:val="24"/>
+          <w:szCs w:val="24"/>
+        </w:rPr>
+        <w:lastRenderedPageBreak/>
         <w:t>Load Balancer Setup</w:t>
       </w:r>
       <w:r>
         <w:rPr>
           <w:b/>
           <w:bCs/>
+          <w:sz w:val="24"/>
+          <w:szCs w:val="24"/>
         </w:rPr>
         <w:t xml:space="preserve"> </w:t>
       </w:r>
@@ -561,6 +512,8 @@
         <w:rPr>
           <w:b/>
           <w:bCs/>
+          <w:sz w:val="24"/>
+          <w:szCs w:val="24"/>
         </w:rPr>
         <w:t>(</w:t>
       </w:r>
@@ -568,6 +521,8 @@
         <w:rPr>
           <w:b/>
           <w:bCs/>
+          <w:sz w:val="24"/>
+          <w:szCs w:val="24"/>
         </w:rPr>
         <w:t>cosc349-loadbalancer</w:t>
       </w:r>
@@ -575,6 +530,8 @@
         <w:rPr>
           <w:b/>
           <w:bCs/>
+          <w:sz w:val="24"/>
+          <w:szCs w:val="24"/>
         </w:rPr>
         <w:t>)</w:t>
       </w:r>
@@ -596,15 +553,17 @@
           <w:lang w:eastAsia="ko-KR"/>
           <w14:ligatures w14:val="none"/>
         </w:rPr>
-        <w:lastRenderedPageBreak/>
         <w:t>To efficiently manage traffic between the two EC2 instances, I have configured a Load Balancer. This load balancer evenly distributes incoming requests across both instances. Additionally, health checks have been set up to monitor the status of each EC2 instance, ensuring that traffic is directed only to healthy instances.</w:t>
       </w:r>
     </w:p>
     <w:p>
       <w:pPr>
-        <w:rPr>
-          <w:b/>
-          <w:bCs/>
+        <w:pStyle w:val="ListParagraph"/>
+        <w:rPr>
+          <w:rFonts w:eastAsia="Times New Roman" w:cs="Times New Roman"/>
+          <w:kern w:val="0"/>
+          <w:lang w:eastAsia="ko-KR"/>
+          <w14:ligatures w14:val="none"/>
         </w:rPr>
       </w:pPr>
     </w:p>
@@ -613,24 +572,35 @@
         <w:pStyle w:val="ListParagraph"/>
         <w:numPr>
           <w:ilvl w:val="0"/>
-          <w:numId w:val="6"/>
+          <w:numId w:val="11"/>
         </w:numPr>
         <w:rPr>
           <w:b/>
           <w:bCs/>
-        </w:rPr>
-      </w:pPr>
-      <w:r>
-        <w:rPr>
-          <w:b/>
-          <w:bCs/>
+          <w:sz w:val="24"/>
+          <w:szCs w:val="24"/>
+        </w:rPr>
+      </w:pPr>
+      <w:r>
+        <w:rPr>
+          <w:b/>
+          <w:bCs/>
+          <w:sz w:val="24"/>
+          <w:szCs w:val="24"/>
         </w:rPr>
         <w:t>Deployment</w:t>
       </w:r>
     </w:p>
     <w:p>
       <w:pPr>
-        <w:ind w:left="360"/>
+        <w:pStyle w:val="ListParagraph"/>
+        <w:ind w:left="786"/>
+        <w:rPr>
+          <w:b/>
+          <w:bCs/>
+          <w:sz w:val="24"/>
+          <w:szCs w:val="24"/>
+        </w:rPr>
       </w:pPr>
       <w:r>
         <w:t>The application was then deployed. The DNS was set up to point to the load balancer, allowing users to access the platform through a single endpoint.</w:t>
@@ -721,45 +691,26 @@
     <w:p/>
     <w:p>
       <w:pPr>
-        <w:ind w:left="360"/>
-        <w:rPr>
-          <w:b/>
-          <w:bCs/>
-        </w:rPr>
-      </w:pPr>
-      <w:r>
-        <w:rPr>
-          <w:b/>
-          <w:bCs/>
+        <w:rPr>
+          <w:b/>
+          <w:bCs/>
+          <w:sz w:val="32"/>
+          <w:szCs w:val="32"/>
+        </w:rPr>
+      </w:pPr>
+      <w:r>
+        <w:rPr>
+          <w:b/>
+          <w:bCs/>
+          <w:sz w:val="32"/>
+          <w:szCs w:val="32"/>
         </w:rPr>
         <w:t>Accessing the Application in the Cloud</w:t>
       </w:r>
     </w:p>
     <w:p>
-      <w:pPr>
-        <w:ind w:left="360"/>
-      </w:pPr>
-      <w:r>
-        <w:t>Users can access the application from any device with an internet connection and a web browser</w:t>
-      </w:r>
-      <w:r>
-        <w:t xml:space="preserve">. Users simply need to enter the URL provided above into their web </w:t>
-      </w:r>
-      <w:proofErr w:type="spellStart"/>
-      <w:r>
-        <w:t>browers</w:t>
-      </w:r>
-      <w:proofErr w:type="spellEnd"/>
-      <w:r>
-        <w:t xml:space="preserve"> address bar. The URL will take the users directly to the </w:t>
-      </w:r>
-      <w:proofErr w:type="spellStart"/>
-      <w:r>
-        <w:t>hompage</w:t>
-      </w:r>
-      <w:proofErr w:type="spellEnd"/>
-      <w:r>
-        <w:t xml:space="preserve"> of the application where browse products, sign in and create new account. This is done by clicking various buttons and links in the application.</w:t>
+      <w:r>
+        <w:t>Users can access the application from any device with an internet connection and a web browser. To do so, simply enter the URL provided above into your web browser's address bar. This URL will take you directly to the homepage of the application, where you can browse products, sign in, and create a new account by clicking on various buttons and links within the application.</w:t>
       </w:r>
     </w:p>
     <w:p>
@@ -768,57 +719,197 @@
       </w:pPr>
     </w:p>
     <w:p>
-      <w:r>
+      <w:pPr>
+        <w:rPr>
+          <w:b/>
+          <w:bCs/>
+          <w:sz w:val="28"/>
+          <w:szCs w:val="28"/>
+        </w:rPr>
+      </w:pPr>
+      <w:r>
+        <w:rPr>
+          <w:b/>
+          <w:bCs/>
+          <w:sz w:val="28"/>
+          <w:szCs w:val="28"/>
+        </w:rPr>
+        <w:t xml:space="preserve">Application Design </w:t>
+      </w:r>
+    </w:p>
+    <w:p>
+      <w:r>
+        <w:t>The e-commerce application's design is based on a multi-tier architecture that improves performance, scalability, and maintainability. It consists of three main layers: the web server layer, the database layer, and the load balancing layer.</w:t>
+      </w:r>
+    </w:p>
+    <w:p>
+      <w:r>
+        <w:rPr>
+          <w:b/>
+          <w:bCs/>
+        </w:rPr>
+        <w:t>Primary EC2 Instance</w:t>
+      </w:r>
+      <w:r>
+        <w:t>: This instance serves as the main web server, handling incoming HTTP requests from users and running the application cod</w:t>
+      </w:r>
+      <w:r>
+        <w:t>e.</w:t>
+      </w:r>
+    </w:p>
+    <w:p>
+      <w:r>
+        <w:rPr>
+          <w:b/>
+          <w:bCs/>
+        </w:rPr>
+        <w:t>Backup EC2 Instance</w:t>
+      </w:r>
+      <w:r>
+        <w:t>: A second EC2 instance was created as a backup, mirroring the prior instance's configuration. This instance serves as a failover option, ensuring high availability. In case the primary instance fails, the backup instance can take over without interrupting service</w:t>
+      </w:r>
+      <w:r>
+        <w:t>.</w:t>
+      </w:r>
+    </w:p>
+    <w:p>
+      <w:r>
+        <w:rPr>
+          <w:b/>
+          <w:bCs/>
+        </w:rPr>
+        <w:t xml:space="preserve">Database Layer (Amazon RDS): </w:t>
+      </w:r>
+      <w:r>
+        <w:t xml:space="preserve">The application uses Amazon RDS (Relational Database Service) to manage the MySQL database, which stores important data such as user accounts, product information, and other details. </w:t>
+      </w:r>
+      <w:proofErr w:type="gramStart"/>
+      <w:r>
+        <w:t>Both EC2</w:t>
+      </w:r>
+      <w:proofErr w:type="gramEnd"/>
+      <w:r>
+        <w:t xml:space="preserve"> instances are connected to the RDS database, allowing them to perform database operations without any issues.</w:t>
+      </w:r>
+    </w:p>
+    <w:p>
+      <w:r>
+        <w:rPr>
+          <w:b/>
+          <w:bCs/>
+        </w:rPr>
+        <w:lastRenderedPageBreak/>
+        <w:t xml:space="preserve">Load Balancer: </w:t>
+      </w:r>
+      <w:r>
+        <w:t>This is</w:t>
+      </w:r>
+      <w:r>
+        <w:rPr>
+          <w:b/>
+          <w:bCs/>
+        </w:rPr>
         <w:t xml:space="preserve"> </w:t>
       </w:r>
-    </w:p>
-    <w:p>
-      <w:pPr>
-        <w:rPr>
-          <w:sz w:val="24"/>
-          <w:szCs w:val="24"/>
-        </w:rPr>
-      </w:pPr>
-      <w:proofErr w:type="gramStart"/>
-      <w:r>
-        <w:rPr>
-          <w:sz w:val="24"/>
-          <w:szCs w:val="24"/>
-        </w:rPr>
-        <w:t>Firstly</w:t>
-      </w:r>
-      <w:proofErr w:type="gramEnd"/>
-      <w:r>
-        <w:rPr>
-          <w:sz w:val="24"/>
-          <w:szCs w:val="24"/>
-        </w:rPr>
-        <w:t xml:space="preserve"> the biggest benefit is improved security. By separating different business functions into different VMs, the exposure is limited. A breach in one VM (e.g., </w:t>
-      </w:r>
-      <w:proofErr w:type="spellStart"/>
-      <w:r>
-        <w:rPr>
-          <w:sz w:val="24"/>
-          <w:szCs w:val="24"/>
-        </w:rPr>
-        <w:t>dbadmin</w:t>
-      </w:r>
-      <w:proofErr w:type="spellEnd"/>
-      <w:r>
-        <w:rPr>
-          <w:sz w:val="24"/>
-          <w:szCs w:val="24"/>
-        </w:rPr>
-        <w:t>) doesn’t directly compromise the others (e.g., webserver). Additionally, each VM can have distinct security policies and access controls, limiting accidental unauthorized access to certain data and applications. In a single server, once the main server is compromised, so is the whole system.</w:t>
-      </w:r>
+      <w:r>
+        <w:t>configured to distribute incoming traffic evenly across both EC2 instances. his helps prevent any single instance from being overloaded with traffic, which in turn improves performance and reliability. The load balancer constantly checks the health of the EC2 instances. If an instance becomes unhealthy or unresponsive, the load bala</w:t>
+      </w:r>
+      <w:r>
+        <w:t>n</w:t>
+      </w:r>
+      <w:r>
+        <w:t>cer</w:t>
+      </w:r>
+      <w:r>
+        <w:t> </w:t>
+      </w:r>
+      <w:r>
+        <w:t>automatically redirects traffic to the healthy instance.</w:t>
+      </w:r>
+    </w:p>
+    <w:p>
+      <w:r>
+        <w:t xml:space="preserve">When users access the application, their requests are directed to one of the two EC2 instances through the load balancer using load-balancing </w:t>
+      </w:r>
+      <w:r>
+        <w:t>algorithms. The</w:t>
+      </w:r>
+      <w:r>
+        <w:t xml:space="preserve"> selected EC2 instance processes the requests, interacting with the RDS database to retrieve or store information as needed. The database processes the request and returns the required data to the requesting EC2 instance, which then formats it for the user interface. Finally, the EC2 instance sends the response back to the user through the Load Balancer, completing the interaction.</w:t>
+      </w:r>
+    </w:p>
+    <w:p>
+      <w:pPr>
+        <w:rPr>
+          <w:b/>
+          <w:bCs/>
+          <w:sz w:val="26"/>
+          <w:szCs w:val="26"/>
+        </w:rPr>
+      </w:pPr>
+      <w:r>
+        <w:rPr>
+          <w:b/>
+          <w:bCs/>
+          <w:sz w:val="26"/>
+          <w:szCs w:val="26"/>
+        </w:rPr>
+        <w:t xml:space="preserve">Justifications of Design </w:t>
+      </w:r>
+    </w:p>
+    <w:p>
+      <w:pPr>
+        <w:rPr>
+          <w:b/>
+          <w:bCs/>
+          <w:sz w:val="28"/>
+          <w:szCs w:val="28"/>
+        </w:rPr>
+      </w:pPr>
+    </w:p>
+    <w:p>
+      <w:pPr>
+        <w:rPr>
+          <w:b/>
+          <w:bCs/>
+          <w:sz w:val="28"/>
+          <w:szCs w:val="28"/>
+        </w:rPr>
+      </w:pPr>
+    </w:p>
+    <w:p>
+      <w:pPr>
+        <w:rPr>
+          <w:b/>
+          <w:bCs/>
+          <w:sz w:val="28"/>
+          <w:szCs w:val="28"/>
+        </w:rPr>
+      </w:pPr>
+    </w:p>
+    <w:p>
+      <w:pPr>
+        <w:rPr>
+          <w:b/>
+          <w:bCs/>
+          <w:sz w:val="28"/>
+          <w:szCs w:val="28"/>
+        </w:rPr>
+      </w:pPr>
+    </w:p>
+    <w:p>
+      <w:pPr>
+        <w:rPr>
+          <w:b/>
+          <w:bCs/>
+          <w:sz w:val="28"/>
+          <w:szCs w:val="28"/>
+        </w:rPr>
+      </w:pPr>
     </w:p>
     <w:p>
       <w:pPr>
         <w:pStyle w:val="ListParagraph"/>
-        <w:rPr>
-          <w:sz w:val="24"/>
-          <w:szCs w:val="24"/>
-        </w:rPr>
       </w:pPr>
     </w:p>
     <w:p>
@@ -834,7 +925,7 @@
           <w:sz w:val="24"/>
           <w:szCs w:val="24"/>
         </w:rPr>
-        <w:t>Secondly, with virtual machines, it is easier to scale individual components according to current traffic. If the webserver requires more resources due to high traffic, you can scale it independently without affecting the database. The same goes for low traffic, reducing the number of resources a VM needs without affecting the whole system.</w:t>
+        <w:t>goes for low traffic, reducing the number of resources a VM needs without affecting the whole system.</w:t>
       </w:r>
     </w:p>
     <w:p>
@@ -859,7 +950,6 @@
           <w:sz w:val="24"/>
           <w:szCs w:val="24"/>
         </w:rPr>
-        <w:lastRenderedPageBreak/>
         <w:t>Thirdly, bugs can be isolated to specific VMs, making identifying and resolving problems easier without impacting other parts of the system. I found this very helpful during the assignment. In a single server, trying to find one specific small bug would be an arduous task of filtering thousands of lines of code.</w:t>
       </w:r>
     </w:p>
@@ -985,6 +1075,7 @@
           <w:sz w:val="24"/>
           <w:szCs w:val="24"/>
         </w:rPr>
+        <w:lastRenderedPageBreak/>
         <w:t>Implementing a shopping cart and checkout system will allow customers to add items to a cart, review their purchases, and complete transactions. This can be achieved by adding new PHP pages to manage the shopping cart and handle the checkout process. Modify existing pages such as view-</w:t>
       </w:r>
       <w:proofErr w:type="spellStart"/>
@@ -1448,6 +1539,7 @@
           <w:sz w:val="24"/>
           <w:szCs w:val="24"/>
         </w:rPr>
+        <w:lastRenderedPageBreak/>
         <w:t>libapache2-mod-php</w:t>
       </w:r>
       <w:r>
@@ -1922,6 +2014,7 @@
           <w:sz w:val="24"/>
           <w:szCs w:val="24"/>
         </w:rPr>
+        <w:lastRenderedPageBreak/>
         <w:t>“Welcome to my demonstration of the application I created for Assignment 1. In this video, we'll walk through the main functionalities of our application."</w:t>
       </w:r>
     </w:p>
@@ -2147,157 +2240,157 @@
           <w:sz w:val="24"/>
           <w:szCs w:val="24"/>
         </w:rPr>
+        <w:t>After the successful creation of the account, the user is transferred to the homepage.</w:t>
+      </w:r>
+    </w:p>
+    <w:p>
+      <w:pPr>
+        <w:rPr>
+          <w:sz w:val="24"/>
+          <w:szCs w:val="24"/>
+        </w:rPr>
+      </w:pPr>
+      <w:r>
+        <w:rPr>
+          <w:sz w:val="24"/>
+          <w:szCs w:val="24"/>
+        </w:rPr>
+        <w:t>[1.09]</w:t>
+      </w:r>
+    </w:p>
+    <w:p>
+      <w:pPr>
+        <w:rPr>
+          <w:sz w:val="24"/>
+          <w:szCs w:val="24"/>
+        </w:rPr>
+      </w:pPr>
+      <w:r>
+        <w:rPr>
+          <w:sz w:val="24"/>
+          <w:szCs w:val="24"/>
+        </w:rPr>
+        <w:t>The user clicks the ‘Sign in’ button. The application then displays the Sign-in Page.</w:t>
+      </w:r>
+    </w:p>
+    <w:p>
+      <w:pPr>
+        <w:rPr>
+          <w:sz w:val="24"/>
+          <w:szCs w:val="24"/>
+        </w:rPr>
+      </w:pPr>
+      <w:r>
+        <w:rPr>
+          <w:sz w:val="24"/>
+          <w:szCs w:val="24"/>
+        </w:rPr>
+        <w:t>[1:15]</w:t>
+      </w:r>
+    </w:p>
+    <w:p>
+      <w:pPr>
+        <w:rPr>
+          <w:sz w:val="24"/>
+          <w:szCs w:val="24"/>
+        </w:rPr>
+      </w:pPr>
+      <w:r>
+        <w:rPr>
+          <w:sz w:val="24"/>
+          <w:szCs w:val="24"/>
+        </w:rPr>
+        <w:t>Trying to log in with the wrong password. Testing the user authentication of the software.</w:t>
+      </w:r>
+    </w:p>
+    <w:p>
+      <w:pPr>
+        <w:rPr>
+          <w:sz w:val="24"/>
+          <w:szCs w:val="24"/>
+        </w:rPr>
+      </w:pPr>
+      <w:r>
+        <w:rPr>
+          <w:sz w:val="24"/>
+          <w:szCs w:val="24"/>
+        </w:rPr>
+        <w:t>[1:23]</w:t>
+      </w:r>
+    </w:p>
+    <w:p>
+      <w:pPr>
+        <w:rPr>
+          <w:sz w:val="24"/>
+          <w:szCs w:val="24"/>
+        </w:rPr>
+      </w:pPr>
+      <w:r>
+        <w:rPr>
+          <w:sz w:val="24"/>
+          <w:szCs w:val="24"/>
+        </w:rPr>
+        <w:t>Trying to log in with the wrong username. Testing the user authentication of the software.</w:t>
+      </w:r>
+    </w:p>
+    <w:p>
+      <w:pPr>
+        <w:rPr>
+          <w:sz w:val="24"/>
+          <w:szCs w:val="24"/>
+        </w:rPr>
+      </w:pPr>
+      <w:r>
+        <w:rPr>
+          <w:sz w:val="24"/>
+          <w:szCs w:val="24"/>
+        </w:rPr>
+        <w:t>[1:30]</w:t>
+      </w:r>
+    </w:p>
+    <w:p>
+      <w:pPr>
+        <w:rPr>
+          <w:sz w:val="24"/>
+          <w:szCs w:val="24"/>
+        </w:rPr>
+      </w:pPr>
+      <w:r>
+        <w:rPr>
+          <w:sz w:val="24"/>
+          <w:szCs w:val="24"/>
+        </w:rPr>
+        <w:t>After successfully logging in using the correct username and password, the customer is transferred to the view products page.</w:t>
+      </w:r>
+    </w:p>
+    <w:p>
+      <w:pPr>
+        <w:rPr>
+          <w:sz w:val="24"/>
+          <w:szCs w:val="24"/>
+        </w:rPr>
+      </w:pPr>
+      <w:r>
+        <w:rPr>
+          <w:sz w:val="24"/>
+          <w:szCs w:val="24"/>
+        </w:rPr>
+        <w:t>[1:37]</w:t>
+      </w:r>
+    </w:p>
+    <w:p>
+      <w:pPr>
+        <w:rPr>
+          <w:sz w:val="24"/>
+          <w:szCs w:val="24"/>
+        </w:rPr>
+      </w:pPr>
+      <w:r>
+        <w:rPr>
+          <w:sz w:val="24"/>
+          <w:szCs w:val="24"/>
+        </w:rPr>
         <w:lastRenderedPageBreak/>
-        <w:t>After the successful creation of the account, the user is transferred to the homepage.</w:t>
-      </w:r>
-    </w:p>
-    <w:p>
-      <w:pPr>
-        <w:rPr>
-          <w:sz w:val="24"/>
-          <w:szCs w:val="24"/>
-        </w:rPr>
-      </w:pPr>
-      <w:r>
-        <w:rPr>
-          <w:sz w:val="24"/>
-          <w:szCs w:val="24"/>
-        </w:rPr>
-        <w:t>[1.09]</w:t>
-      </w:r>
-    </w:p>
-    <w:p>
-      <w:pPr>
-        <w:rPr>
-          <w:sz w:val="24"/>
-          <w:szCs w:val="24"/>
-        </w:rPr>
-      </w:pPr>
-      <w:r>
-        <w:rPr>
-          <w:sz w:val="24"/>
-          <w:szCs w:val="24"/>
-        </w:rPr>
-        <w:t>The user clicks the ‘Sign in’ button. The application then displays the Sign-in Page.</w:t>
-      </w:r>
-    </w:p>
-    <w:p>
-      <w:pPr>
-        <w:rPr>
-          <w:sz w:val="24"/>
-          <w:szCs w:val="24"/>
-        </w:rPr>
-      </w:pPr>
-      <w:r>
-        <w:rPr>
-          <w:sz w:val="24"/>
-          <w:szCs w:val="24"/>
-        </w:rPr>
-        <w:t>[1:15]</w:t>
-      </w:r>
-    </w:p>
-    <w:p>
-      <w:pPr>
-        <w:rPr>
-          <w:sz w:val="24"/>
-          <w:szCs w:val="24"/>
-        </w:rPr>
-      </w:pPr>
-      <w:r>
-        <w:rPr>
-          <w:sz w:val="24"/>
-          <w:szCs w:val="24"/>
-        </w:rPr>
-        <w:t>Trying to log in with the wrong password. Testing the user authentication of the software.</w:t>
-      </w:r>
-    </w:p>
-    <w:p>
-      <w:pPr>
-        <w:rPr>
-          <w:sz w:val="24"/>
-          <w:szCs w:val="24"/>
-        </w:rPr>
-      </w:pPr>
-      <w:r>
-        <w:rPr>
-          <w:sz w:val="24"/>
-          <w:szCs w:val="24"/>
-        </w:rPr>
-        <w:t>[1:23]</w:t>
-      </w:r>
-    </w:p>
-    <w:p>
-      <w:pPr>
-        <w:rPr>
-          <w:sz w:val="24"/>
-          <w:szCs w:val="24"/>
-        </w:rPr>
-      </w:pPr>
-      <w:r>
-        <w:rPr>
-          <w:sz w:val="24"/>
-          <w:szCs w:val="24"/>
-        </w:rPr>
-        <w:t>Trying to log in with the wrong username. Testing the user authentication of the software.</w:t>
-      </w:r>
-    </w:p>
-    <w:p>
-      <w:pPr>
-        <w:rPr>
-          <w:sz w:val="24"/>
-          <w:szCs w:val="24"/>
-        </w:rPr>
-      </w:pPr>
-      <w:r>
-        <w:rPr>
-          <w:sz w:val="24"/>
-          <w:szCs w:val="24"/>
-        </w:rPr>
-        <w:t>[1:30]</w:t>
-      </w:r>
-    </w:p>
-    <w:p>
-      <w:pPr>
-        <w:rPr>
-          <w:sz w:val="24"/>
-          <w:szCs w:val="24"/>
-        </w:rPr>
-      </w:pPr>
-      <w:r>
-        <w:rPr>
-          <w:sz w:val="24"/>
-          <w:szCs w:val="24"/>
-        </w:rPr>
-        <w:t>After successfully logging in using the correct username and password, the customer is transferred to the view products page.</w:t>
-      </w:r>
-    </w:p>
-    <w:p>
-      <w:pPr>
-        <w:rPr>
-          <w:sz w:val="24"/>
-          <w:szCs w:val="24"/>
-        </w:rPr>
-      </w:pPr>
-      <w:r>
-        <w:rPr>
-          <w:sz w:val="24"/>
-          <w:szCs w:val="24"/>
-        </w:rPr>
-        <w:t>[1:37]</w:t>
-      </w:r>
-    </w:p>
-    <w:p>
-      <w:pPr>
-        <w:rPr>
-          <w:sz w:val="24"/>
-          <w:szCs w:val="24"/>
-        </w:rPr>
-      </w:pPr>
-      <w:r>
-        <w:rPr>
-          <w:sz w:val="24"/>
-          <w:szCs w:val="24"/>
-        </w:rPr>
         <w:t>The customer clicks the ‘Sign Out’ button. After successfully logging out the customer, the user is transferred to the homepage.</w:t>
       </w:r>
     </w:p>
@@ -2390,6 +2483,99 @@
 <file path=word/numbering.xml><?xml version="1.0" encoding="utf-8"?>
 <w:numbering xmlns:wpc="http://schemas.microsoft.com/office/word/2010/wordprocessingCanvas" xmlns:cx="http://schemas.microsoft.com/office/drawing/2014/chartex" xmlns:cx1="http://schemas.microsoft.com/office/drawing/2015/9/8/chartex" xmlns:cx2="http://schemas.microsoft.com/office/drawing/2015/10/21/chartex" xmlns:cx3="http://schemas.microsoft.com/office/drawing/2016/5/9/chartex" xmlns:cx4="http://schemas.microsoft.com/office/drawing/2016/5/10/chartex" xmlns:cx5="http://schemas.microsoft.com/office/drawing/2016/5/11/chartex" xmlns:cx6="http://schemas.microsoft.com/office/drawing/2016/5/12/chartex" xmlns:cx7="http://schemas.microsoft.com/office/drawing/2016/5/13/chartex" xmlns:cx8="http://schemas.microsoft.com/office/drawing/2016/5/14/chartex" xmlns:mc="http://schemas.openxmlformats.org/markup-compatibility/2006" xmlns:aink="http://schemas.microsoft.com/office/drawing/2016/ink" xmlns:am3d="http://schemas.microsoft.com/office/drawing/2017/model3d" xmlns:o="urn:schemas-microsoft-com:office:office" xmlns:oel="http://schemas.microsoft.com/office/2019/extlst" xmlns:r="http://schemas.openxmlformats.org/officeDocument/2006/relationships" xmlns:m="http://schemas.openxmlformats.org/officeDocument/2006/math" xmlns:v="urn:schemas-microsoft-com:vml" xmlns:wp14="http://schemas.microsoft.com/office/word/2010/wordprocessingDrawing" xmlns:wp="http://schemas.openxmlformats.org/drawingml/2006/wordprocessingDrawing" xmlns:w10="urn:schemas-microsoft-com:office:word" xmlns:w="http://schemas.openxmlformats.org/wordprocessingml/2006/main" xmlns:w14="http://schemas.microsoft.com/office/word/2010/wordml" xmlns:w15="http://schemas.microsoft.com/office/word/2012/wordml" xmlns:w16cex="http://schemas.microsoft.com/office/word/2018/wordml/cex" xmlns:w16cid="http://schemas.microsoft.com/office/word/2016/wordml/cid" xmlns:w16="http://schemas.microsoft.com/office/word/2018/wordml" xmlns:w16du="http://schemas.microsoft.com/office/word/2023/wordml/word16du" xmlns:w16sdtdh="http://schemas.microsoft.com/office/word/2020/wordml/sdtdatahash" xmlns:w16se="http://schemas.microsoft.com/office/word/2015/wordml/symex" xmlns:wpg="http://schemas.microsoft.com/office/word/2010/wordprocessingGroup" xmlns:wpi="http://schemas.microsoft.com/office/word/2010/wordprocessingInk" xmlns:wne="http://schemas.microsoft.com/office/word/2006/wordml" xmlns:wps="http://schemas.microsoft.com/office/word/2010/wordprocessingShape" mc:Ignorable="w14 w15 w16se w16cid w16 w16cex w16sdtdh w16du wp14">
   <w:abstractNum w:abstractNumId="0" w15:restartNumberingAfterBreak="0">
+    <w:nsid w:val="125D35DE"/>
+    <w:multiLevelType w:val="hybridMultilevel"/>
+    <w:tmpl w:val="47AE3906"/>
+    <w:lvl w:ilvl="0" w:tplc="1248B642">
+      <w:start w:val="1"/>
+      <w:numFmt w:val="decimal"/>
+      <w:lvlText w:val="%1."/>
+      <w:lvlJc w:val="left"/>
+      <w:pPr>
+        <w:ind w:left="786" w:hanging="360"/>
+      </w:pPr>
+      <w:rPr>
+        <w:rFonts w:hint="default"/>
+        <w:b/>
+        <w:bCs/>
+        <w:sz w:val="24"/>
+        <w:szCs w:val="24"/>
+      </w:rPr>
+    </w:lvl>
+    <w:lvl w:ilvl="1" w:tplc="14090019" w:tentative="1">
+      <w:start w:val="1"/>
+      <w:numFmt w:val="lowerLetter"/>
+      <w:lvlText w:val="%2."/>
+      <w:lvlJc w:val="left"/>
+      <w:pPr>
+        <w:ind w:left="1506" w:hanging="360"/>
+      </w:pPr>
+    </w:lvl>
+    <w:lvl w:ilvl="2" w:tplc="1409001B" w:tentative="1">
+      <w:start w:val="1"/>
+      <w:numFmt w:val="lowerRoman"/>
+      <w:lvlText w:val="%3."/>
+      <w:lvlJc w:val="right"/>
+      <w:pPr>
+        <w:ind w:left="2226" w:hanging="180"/>
+      </w:pPr>
+    </w:lvl>
+    <w:lvl w:ilvl="3" w:tplc="1409000F" w:tentative="1">
+      <w:start w:val="1"/>
+      <w:numFmt w:val="decimal"/>
+      <w:lvlText w:val="%4."/>
+      <w:lvlJc w:val="left"/>
+      <w:pPr>
+        <w:ind w:left="2946" w:hanging="360"/>
+      </w:pPr>
+    </w:lvl>
+    <w:lvl w:ilvl="4" w:tplc="14090019" w:tentative="1">
+      <w:start w:val="1"/>
+      <w:numFmt w:val="lowerLetter"/>
+      <w:lvlText w:val="%5."/>
+      <w:lvlJc w:val="left"/>
+      <w:pPr>
+        <w:ind w:left="3666" w:hanging="360"/>
+      </w:pPr>
+    </w:lvl>
+    <w:lvl w:ilvl="5" w:tplc="1409001B" w:tentative="1">
+      <w:start w:val="1"/>
+      <w:numFmt w:val="lowerRoman"/>
+      <w:lvlText w:val="%6."/>
+      <w:lvlJc w:val="right"/>
+      <w:pPr>
+        <w:ind w:left="4386" w:hanging="180"/>
+      </w:pPr>
+    </w:lvl>
+    <w:lvl w:ilvl="6" w:tplc="1409000F" w:tentative="1">
+      <w:start w:val="1"/>
+      <w:numFmt w:val="decimal"/>
+      <w:lvlText w:val="%7."/>
+      <w:lvlJc w:val="left"/>
+      <w:pPr>
+        <w:ind w:left="5106" w:hanging="360"/>
+      </w:pPr>
+    </w:lvl>
+    <w:lvl w:ilvl="7" w:tplc="14090019" w:tentative="1">
+      <w:start w:val="1"/>
+      <w:numFmt w:val="lowerLetter"/>
+      <w:lvlText w:val="%8."/>
+      <w:lvlJc w:val="left"/>
+      <w:pPr>
+        <w:ind w:left="5826" w:hanging="360"/>
+      </w:pPr>
+    </w:lvl>
+    <w:lvl w:ilvl="8" w:tplc="1409001B" w:tentative="1">
+      <w:start w:val="1"/>
+      <w:numFmt w:val="lowerRoman"/>
+      <w:lvlText w:val="%9."/>
+      <w:lvlJc w:val="right"/>
+      <w:pPr>
+        <w:ind w:left="6546" w:hanging="180"/>
+      </w:pPr>
+    </w:lvl>
+  </w:abstractNum>
+  <w:abstractNum w:abstractNumId="1" w15:restartNumberingAfterBreak="0">
     <w:nsid w:val="136A06A6"/>
     <w:multiLevelType w:val="hybridMultilevel"/>
     <w:tmpl w:val="DE482B7C"/>
@@ -2478,7 +2664,269 @@
       </w:pPr>
     </w:lvl>
   </w:abstractNum>
-  <w:abstractNum w:abstractNumId="1" w15:restartNumberingAfterBreak="0">
+  <w:abstractNum w:abstractNumId="2" w15:restartNumberingAfterBreak="0">
+    <w:nsid w:val="19A05266"/>
+    <w:multiLevelType w:val="multilevel"/>
+    <w:tmpl w:val="91F61CE8"/>
+    <w:lvl w:ilvl="0">
+      <w:start w:val="1"/>
+      <w:numFmt w:val="decimal"/>
+      <w:lvlText w:val="%1."/>
+      <w:lvlJc w:val="left"/>
+      <w:pPr>
+        <w:tabs>
+          <w:tab w:val="num" w:pos="720"/>
+        </w:tabs>
+        <w:ind w:left="720" w:hanging="360"/>
+      </w:pPr>
+    </w:lvl>
+    <w:lvl w:ilvl="1" w:tentative="1">
+      <w:start w:val="1"/>
+      <w:numFmt w:val="decimal"/>
+      <w:lvlText w:val="%2."/>
+      <w:lvlJc w:val="left"/>
+      <w:pPr>
+        <w:tabs>
+          <w:tab w:val="num" w:pos="1440"/>
+        </w:tabs>
+        <w:ind w:left="1440" w:hanging="360"/>
+      </w:pPr>
+    </w:lvl>
+    <w:lvl w:ilvl="2" w:tentative="1">
+      <w:start w:val="1"/>
+      <w:numFmt w:val="decimal"/>
+      <w:lvlText w:val="%3."/>
+      <w:lvlJc w:val="left"/>
+      <w:pPr>
+        <w:tabs>
+          <w:tab w:val="num" w:pos="2160"/>
+        </w:tabs>
+        <w:ind w:left="2160" w:hanging="360"/>
+      </w:pPr>
+    </w:lvl>
+    <w:lvl w:ilvl="3" w:tentative="1">
+      <w:start w:val="1"/>
+      <w:numFmt w:val="decimal"/>
+      <w:lvlText w:val="%4."/>
+      <w:lvlJc w:val="left"/>
+      <w:pPr>
+        <w:tabs>
+          <w:tab w:val="num" w:pos="2880"/>
+        </w:tabs>
+        <w:ind w:left="2880" w:hanging="360"/>
+      </w:pPr>
+    </w:lvl>
+    <w:lvl w:ilvl="4" w:tentative="1">
+      <w:start w:val="1"/>
+      <w:numFmt w:val="decimal"/>
+      <w:lvlText w:val="%5."/>
+      <w:lvlJc w:val="left"/>
+      <w:pPr>
+        <w:tabs>
+          <w:tab w:val="num" w:pos="3600"/>
+        </w:tabs>
+        <w:ind w:left="3600" w:hanging="360"/>
+      </w:pPr>
+    </w:lvl>
+    <w:lvl w:ilvl="5" w:tentative="1">
+      <w:start w:val="1"/>
+      <w:numFmt w:val="decimal"/>
+      <w:lvlText w:val="%6."/>
+      <w:lvlJc w:val="left"/>
+      <w:pPr>
+        <w:tabs>
+          <w:tab w:val="num" w:pos="4320"/>
+        </w:tabs>
+        <w:ind w:left="4320" w:hanging="360"/>
+      </w:pPr>
+    </w:lvl>
+    <w:lvl w:ilvl="6" w:tentative="1">
+      <w:start w:val="1"/>
+      <w:numFmt w:val="decimal"/>
+      <w:lvlText w:val="%7."/>
+      <w:lvlJc w:val="left"/>
+      <w:pPr>
+        <w:tabs>
+          <w:tab w:val="num" w:pos="5040"/>
+        </w:tabs>
+        <w:ind w:left="5040" w:hanging="360"/>
+      </w:pPr>
+    </w:lvl>
+    <w:lvl w:ilvl="7" w:tentative="1">
+      <w:start w:val="1"/>
+      <w:numFmt w:val="decimal"/>
+      <w:lvlText w:val="%8."/>
+      <w:lvlJc w:val="left"/>
+      <w:pPr>
+        <w:tabs>
+          <w:tab w:val="num" w:pos="5760"/>
+        </w:tabs>
+        <w:ind w:left="5760" w:hanging="360"/>
+      </w:pPr>
+    </w:lvl>
+    <w:lvl w:ilvl="8" w:tentative="1">
+      <w:start w:val="1"/>
+      <w:numFmt w:val="decimal"/>
+      <w:lvlText w:val="%9."/>
+      <w:lvlJc w:val="left"/>
+      <w:pPr>
+        <w:tabs>
+          <w:tab w:val="num" w:pos="6480"/>
+        </w:tabs>
+        <w:ind w:left="6480" w:hanging="360"/>
+      </w:pPr>
+    </w:lvl>
+  </w:abstractNum>
+  <w:abstractNum w:abstractNumId="3" w15:restartNumberingAfterBreak="0">
+    <w:nsid w:val="19D12575"/>
+    <w:multiLevelType w:val="multilevel"/>
+    <w:tmpl w:val="54CC925E"/>
+    <w:lvl w:ilvl="0">
+      <w:start w:val="1"/>
+      <w:numFmt w:val="bullet"/>
+      <w:lvlText w:val=""/>
+      <w:lvlJc w:val="left"/>
+      <w:pPr>
+        <w:tabs>
+          <w:tab w:val="num" w:pos="720"/>
+        </w:tabs>
+        <w:ind w:left="720" w:hanging="360"/>
+      </w:pPr>
+      <w:rPr>
+        <w:rFonts w:ascii="Symbol" w:hAnsi="Symbol" w:hint="default"/>
+        <w:sz w:val="20"/>
+      </w:rPr>
+    </w:lvl>
+    <w:lvl w:ilvl="1" w:tentative="1">
+      <w:start w:val="1"/>
+      <w:numFmt w:val="bullet"/>
+      <w:lvlText w:val="o"/>
+      <w:lvlJc w:val="left"/>
+      <w:pPr>
+        <w:tabs>
+          <w:tab w:val="num" w:pos="1440"/>
+        </w:tabs>
+        <w:ind w:left="1440" w:hanging="360"/>
+      </w:pPr>
+      <w:rPr>
+        <w:rFonts w:ascii="Courier New" w:hAnsi="Courier New" w:hint="default"/>
+        <w:sz w:val="20"/>
+      </w:rPr>
+    </w:lvl>
+    <w:lvl w:ilvl="2" w:tentative="1">
+      <w:start w:val="1"/>
+      <w:numFmt w:val="bullet"/>
+      <w:lvlText w:val=""/>
+      <w:lvlJc w:val="left"/>
+      <w:pPr>
+        <w:tabs>
+          <w:tab w:val="num" w:pos="2160"/>
+        </w:tabs>
+        <w:ind w:left="2160" w:hanging="360"/>
+      </w:pPr>
+      <w:rPr>
+        <w:rFonts w:ascii="Wingdings" w:hAnsi="Wingdings" w:hint="default"/>
+        <w:sz w:val="20"/>
+      </w:rPr>
+    </w:lvl>
+    <w:lvl w:ilvl="3" w:tentative="1">
+      <w:start w:val="1"/>
+      <w:numFmt w:val="bullet"/>
+      <w:lvlText w:val=""/>
+      <w:lvlJc w:val="left"/>
+      <w:pPr>
+        <w:tabs>
+          <w:tab w:val="num" w:pos="2880"/>
+        </w:tabs>
+        <w:ind w:left="2880" w:hanging="360"/>
+      </w:pPr>
+      <w:rPr>
+        <w:rFonts w:ascii="Wingdings" w:hAnsi="Wingdings" w:hint="default"/>
+        <w:sz w:val="20"/>
+      </w:rPr>
+    </w:lvl>
+    <w:lvl w:ilvl="4" w:tentative="1">
+      <w:start w:val="1"/>
+      <w:numFmt w:val="bullet"/>
+      <w:lvlText w:val=""/>
+      <w:lvlJc w:val="left"/>
+      <w:pPr>
+        <w:tabs>
+          <w:tab w:val="num" w:pos="3600"/>
+        </w:tabs>
+        <w:ind w:left="3600" w:hanging="360"/>
+      </w:pPr>
+      <w:rPr>
+        <w:rFonts w:ascii="Wingdings" w:hAnsi="Wingdings" w:hint="default"/>
+        <w:sz w:val="20"/>
+      </w:rPr>
+    </w:lvl>
+    <w:lvl w:ilvl="5" w:tentative="1">
+      <w:start w:val="1"/>
+      <w:numFmt w:val="bullet"/>
+      <w:lvlText w:val=""/>
+      <w:lvlJc w:val="left"/>
+      <w:pPr>
+        <w:tabs>
+          <w:tab w:val="num" w:pos="4320"/>
+        </w:tabs>
+        <w:ind w:left="4320" w:hanging="360"/>
+      </w:pPr>
+      <w:rPr>
+        <w:rFonts w:ascii="Wingdings" w:hAnsi="Wingdings" w:hint="default"/>
+        <w:sz w:val="20"/>
+      </w:rPr>
+    </w:lvl>
+    <w:lvl w:ilvl="6" w:tentative="1">
+      <w:start w:val="1"/>
+      <w:numFmt w:val="bullet"/>
+      <w:lvlText w:val=""/>
+      <w:lvlJc w:val="left"/>
+      <w:pPr>
+        <w:tabs>
+          <w:tab w:val="num" w:pos="5040"/>
+        </w:tabs>
+        <w:ind w:left="5040" w:hanging="360"/>
+      </w:pPr>
+      <w:rPr>
+        <w:rFonts w:ascii="Wingdings" w:hAnsi="Wingdings" w:hint="default"/>
+        <w:sz w:val="20"/>
+      </w:rPr>
+    </w:lvl>
+    <w:lvl w:ilvl="7" w:tentative="1">
+      <w:start w:val="1"/>
+      <w:numFmt w:val="bullet"/>
+      <w:lvlText w:val=""/>
+      <w:lvlJc w:val="left"/>
+      <w:pPr>
+        <w:tabs>
+          <w:tab w:val="num" w:pos="5760"/>
+        </w:tabs>
+        <w:ind w:left="5760" w:hanging="360"/>
+      </w:pPr>
+      <w:rPr>
+        <w:rFonts w:ascii="Wingdings" w:hAnsi="Wingdings" w:hint="default"/>
+        <w:sz w:val="20"/>
+      </w:rPr>
+    </w:lvl>
+    <w:lvl w:ilvl="8" w:tentative="1">
+      <w:start w:val="1"/>
+      <w:numFmt w:val="bullet"/>
+      <w:lvlText w:val=""/>
+      <w:lvlJc w:val="left"/>
+      <w:pPr>
+        <w:tabs>
+          <w:tab w:val="num" w:pos="6480"/>
+        </w:tabs>
+        <w:ind w:left="6480" w:hanging="360"/>
+      </w:pPr>
+      <w:rPr>
+        <w:rFonts w:ascii="Wingdings" w:hAnsi="Wingdings" w:hint="default"/>
+        <w:sz w:val="20"/>
+      </w:rPr>
+    </w:lvl>
+  </w:abstractNum>
+  <w:abstractNum w:abstractNumId="4" w15:restartNumberingAfterBreak="0">
     <w:nsid w:val="1C3E3F35"/>
     <w:multiLevelType w:val="hybridMultilevel"/>
     <w:tmpl w:val="EB723722"/>
@@ -2567,7 +3015,7 @@
       </w:pPr>
     </w:lvl>
   </w:abstractNum>
-  <w:abstractNum w:abstractNumId="2" w15:restartNumberingAfterBreak="0">
+  <w:abstractNum w:abstractNumId="5" w15:restartNumberingAfterBreak="0">
     <w:nsid w:val="35F70B43"/>
     <w:multiLevelType w:val="hybridMultilevel"/>
     <w:tmpl w:val="1D1406AC"/>
@@ -2656,7 +3104,7 @@
       </w:pPr>
     </w:lvl>
   </w:abstractNum>
-  <w:abstractNum w:abstractNumId="3" w15:restartNumberingAfterBreak="0">
+  <w:abstractNum w:abstractNumId="6" w15:restartNumberingAfterBreak="0">
     <w:nsid w:val="3C500912"/>
     <w:multiLevelType w:val="hybridMultilevel"/>
     <w:tmpl w:val="1EE6A7DC"/>
@@ -2745,7 +3193,7 @@
       </w:pPr>
     </w:lvl>
   </w:abstractNum>
-  <w:abstractNum w:abstractNumId="4" w15:restartNumberingAfterBreak="0">
+  <w:abstractNum w:abstractNumId="7" w15:restartNumberingAfterBreak="0">
     <w:nsid w:val="3C5C5351"/>
     <w:multiLevelType w:val="hybridMultilevel"/>
     <w:tmpl w:val="18F4A942"/>
@@ -2834,7 +3282,7 @@
       </w:pPr>
     </w:lvl>
   </w:abstractNum>
-  <w:abstractNum w:abstractNumId="5" w15:restartNumberingAfterBreak="0">
+  <w:abstractNum w:abstractNumId="8" w15:restartNumberingAfterBreak="0">
     <w:nsid w:val="419D6F69"/>
     <w:multiLevelType w:val="hybridMultilevel"/>
     <w:tmpl w:val="F86870AE"/>
@@ -2923,23 +3371,336 @@
       </w:pPr>
     </w:lvl>
   </w:abstractNum>
+  <w:abstractNum w:abstractNumId="9" w15:restartNumberingAfterBreak="0">
+    <w:nsid w:val="53645DA1"/>
+    <w:multiLevelType w:val="multilevel"/>
+    <w:tmpl w:val="5D4239E4"/>
+    <w:lvl w:ilvl="0">
+      <w:start w:val="1"/>
+      <w:numFmt w:val="bullet"/>
+      <w:lvlText w:val=""/>
+      <w:lvlJc w:val="left"/>
+      <w:pPr>
+        <w:tabs>
+          <w:tab w:val="num" w:pos="720"/>
+        </w:tabs>
+        <w:ind w:left="720" w:hanging="360"/>
+      </w:pPr>
+      <w:rPr>
+        <w:rFonts w:ascii="Symbol" w:hAnsi="Symbol" w:hint="default"/>
+        <w:sz w:val="20"/>
+      </w:rPr>
+    </w:lvl>
+    <w:lvl w:ilvl="1" w:tentative="1">
+      <w:start w:val="1"/>
+      <w:numFmt w:val="bullet"/>
+      <w:lvlText w:val="o"/>
+      <w:lvlJc w:val="left"/>
+      <w:pPr>
+        <w:tabs>
+          <w:tab w:val="num" w:pos="1440"/>
+        </w:tabs>
+        <w:ind w:left="1440" w:hanging="360"/>
+      </w:pPr>
+      <w:rPr>
+        <w:rFonts w:ascii="Courier New" w:hAnsi="Courier New" w:hint="default"/>
+        <w:sz w:val="20"/>
+      </w:rPr>
+    </w:lvl>
+    <w:lvl w:ilvl="2" w:tentative="1">
+      <w:start w:val="1"/>
+      <w:numFmt w:val="bullet"/>
+      <w:lvlText w:val=""/>
+      <w:lvlJc w:val="left"/>
+      <w:pPr>
+        <w:tabs>
+          <w:tab w:val="num" w:pos="2160"/>
+        </w:tabs>
+        <w:ind w:left="2160" w:hanging="360"/>
+      </w:pPr>
+      <w:rPr>
+        <w:rFonts w:ascii="Wingdings" w:hAnsi="Wingdings" w:hint="default"/>
+        <w:sz w:val="20"/>
+      </w:rPr>
+    </w:lvl>
+    <w:lvl w:ilvl="3" w:tentative="1">
+      <w:start w:val="1"/>
+      <w:numFmt w:val="bullet"/>
+      <w:lvlText w:val=""/>
+      <w:lvlJc w:val="left"/>
+      <w:pPr>
+        <w:tabs>
+          <w:tab w:val="num" w:pos="2880"/>
+        </w:tabs>
+        <w:ind w:left="2880" w:hanging="360"/>
+      </w:pPr>
+      <w:rPr>
+        <w:rFonts w:ascii="Wingdings" w:hAnsi="Wingdings" w:hint="default"/>
+        <w:sz w:val="20"/>
+      </w:rPr>
+    </w:lvl>
+    <w:lvl w:ilvl="4" w:tentative="1">
+      <w:start w:val="1"/>
+      <w:numFmt w:val="bullet"/>
+      <w:lvlText w:val=""/>
+      <w:lvlJc w:val="left"/>
+      <w:pPr>
+        <w:tabs>
+          <w:tab w:val="num" w:pos="3600"/>
+        </w:tabs>
+        <w:ind w:left="3600" w:hanging="360"/>
+      </w:pPr>
+      <w:rPr>
+        <w:rFonts w:ascii="Wingdings" w:hAnsi="Wingdings" w:hint="default"/>
+        <w:sz w:val="20"/>
+      </w:rPr>
+    </w:lvl>
+    <w:lvl w:ilvl="5" w:tentative="1">
+      <w:start w:val="1"/>
+      <w:numFmt w:val="bullet"/>
+      <w:lvlText w:val=""/>
+      <w:lvlJc w:val="left"/>
+      <w:pPr>
+        <w:tabs>
+          <w:tab w:val="num" w:pos="4320"/>
+        </w:tabs>
+        <w:ind w:left="4320" w:hanging="360"/>
+      </w:pPr>
+      <w:rPr>
+        <w:rFonts w:ascii="Wingdings" w:hAnsi="Wingdings" w:hint="default"/>
+        <w:sz w:val="20"/>
+      </w:rPr>
+    </w:lvl>
+    <w:lvl w:ilvl="6" w:tentative="1">
+      <w:start w:val="1"/>
+      <w:numFmt w:val="bullet"/>
+      <w:lvlText w:val=""/>
+      <w:lvlJc w:val="left"/>
+      <w:pPr>
+        <w:tabs>
+          <w:tab w:val="num" w:pos="5040"/>
+        </w:tabs>
+        <w:ind w:left="5040" w:hanging="360"/>
+      </w:pPr>
+      <w:rPr>
+        <w:rFonts w:ascii="Wingdings" w:hAnsi="Wingdings" w:hint="default"/>
+        <w:sz w:val="20"/>
+      </w:rPr>
+    </w:lvl>
+    <w:lvl w:ilvl="7" w:tentative="1">
+      <w:start w:val="1"/>
+      <w:numFmt w:val="bullet"/>
+      <w:lvlText w:val=""/>
+      <w:lvlJc w:val="left"/>
+      <w:pPr>
+        <w:tabs>
+          <w:tab w:val="num" w:pos="5760"/>
+        </w:tabs>
+        <w:ind w:left="5760" w:hanging="360"/>
+      </w:pPr>
+      <w:rPr>
+        <w:rFonts w:ascii="Wingdings" w:hAnsi="Wingdings" w:hint="default"/>
+        <w:sz w:val="20"/>
+      </w:rPr>
+    </w:lvl>
+    <w:lvl w:ilvl="8" w:tentative="1">
+      <w:start w:val="1"/>
+      <w:numFmt w:val="bullet"/>
+      <w:lvlText w:val=""/>
+      <w:lvlJc w:val="left"/>
+      <w:pPr>
+        <w:tabs>
+          <w:tab w:val="num" w:pos="6480"/>
+        </w:tabs>
+        <w:ind w:left="6480" w:hanging="360"/>
+      </w:pPr>
+      <w:rPr>
+        <w:rFonts w:ascii="Wingdings" w:hAnsi="Wingdings" w:hint="default"/>
+        <w:sz w:val="20"/>
+      </w:rPr>
+    </w:lvl>
+  </w:abstractNum>
+  <w:abstractNum w:abstractNumId="10" w15:restartNumberingAfterBreak="0">
+    <w:nsid w:val="7B913F0C"/>
+    <w:multiLevelType w:val="multilevel"/>
+    <w:tmpl w:val="C8062254"/>
+    <w:lvl w:ilvl="0">
+      <w:start w:val="1"/>
+      <w:numFmt w:val="bullet"/>
+      <w:lvlText w:val=""/>
+      <w:lvlJc w:val="left"/>
+      <w:pPr>
+        <w:tabs>
+          <w:tab w:val="num" w:pos="720"/>
+        </w:tabs>
+        <w:ind w:left="720" w:hanging="360"/>
+      </w:pPr>
+      <w:rPr>
+        <w:rFonts w:ascii="Symbol" w:hAnsi="Symbol" w:hint="default"/>
+        <w:sz w:val="20"/>
+      </w:rPr>
+    </w:lvl>
+    <w:lvl w:ilvl="1" w:tentative="1">
+      <w:start w:val="1"/>
+      <w:numFmt w:val="bullet"/>
+      <w:lvlText w:val="o"/>
+      <w:lvlJc w:val="left"/>
+      <w:pPr>
+        <w:tabs>
+          <w:tab w:val="num" w:pos="1440"/>
+        </w:tabs>
+        <w:ind w:left="1440" w:hanging="360"/>
+      </w:pPr>
+      <w:rPr>
+        <w:rFonts w:ascii="Courier New" w:hAnsi="Courier New" w:hint="default"/>
+        <w:sz w:val="20"/>
+      </w:rPr>
+    </w:lvl>
+    <w:lvl w:ilvl="2" w:tentative="1">
+      <w:start w:val="1"/>
+      <w:numFmt w:val="bullet"/>
+      <w:lvlText w:val=""/>
+      <w:lvlJc w:val="left"/>
+      <w:pPr>
+        <w:tabs>
+          <w:tab w:val="num" w:pos="2160"/>
+        </w:tabs>
+        <w:ind w:left="2160" w:hanging="360"/>
+      </w:pPr>
+      <w:rPr>
+        <w:rFonts w:ascii="Wingdings" w:hAnsi="Wingdings" w:hint="default"/>
+        <w:sz w:val="20"/>
+      </w:rPr>
+    </w:lvl>
+    <w:lvl w:ilvl="3" w:tentative="1">
+      <w:start w:val="1"/>
+      <w:numFmt w:val="bullet"/>
+      <w:lvlText w:val=""/>
+      <w:lvlJc w:val="left"/>
+      <w:pPr>
+        <w:tabs>
+          <w:tab w:val="num" w:pos="2880"/>
+        </w:tabs>
+        <w:ind w:left="2880" w:hanging="360"/>
+      </w:pPr>
+      <w:rPr>
+        <w:rFonts w:ascii="Wingdings" w:hAnsi="Wingdings" w:hint="default"/>
+        <w:sz w:val="20"/>
+      </w:rPr>
+    </w:lvl>
+    <w:lvl w:ilvl="4" w:tentative="1">
+      <w:start w:val="1"/>
+      <w:numFmt w:val="bullet"/>
+      <w:lvlText w:val=""/>
+      <w:lvlJc w:val="left"/>
+      <w:pPr>
+        <w:tabs>
+          <w:tab w:val="num" w:pos="3600"/>
+        </w:tabs>
+        <w:ind w:left="3600" w:hanging="360"/>
+      </w:pPr>
+      <w:rPr>
+        <w:rFonts w:ascii="Wingdings" w:hAnsi="Wingdings" w:hint="default"/>
+        <w:sz w:val="20"/>
+      </w:rPr>
+    </w:lvl>
+    <w:lvl w:ilvl="5" w:tentative="1">
+      <w:start w:val="1"/>
+      <w:numFmt w:val="bullet"/>
+      <w:lvlText w:val=""/>
+      <w:lvlJc w:val="left"/>
+      <w:pPr>
+        <w:tabs>
+          <w:tab w:val="num" w:pos="4320"/>
+        </w:tabs>
+        <w:ind w:left="4320" w:hanging="360"/>
+      </w:pPr>
+      <w:rPr>
+        <w:rFonts w:ascii="Wingdings" w:hAnsi="Wingdings" w:hint="default"/>
+        <w:sz w:val="20"/>
+      </w:rPr>
+    </w:lvl>
+    <w:lvl w:ilvl="6" w:tentative="1">
+      <w:start w:val="1"/>
+      <w:numFmt w:val="bullet"/>
+      <w:lvlText w:val=""/>
+      <w:lvlJc w:val="left"/>
+      <w:pPr>
+        <w:tabs>
+          <w:tab w:val="num" w:pos="5040"/>
+        </w:tabs>
+        <w:ind w:left="5040" w:hanging="360"/>
+      </w:pPr>
+      <w:rPr>
+        <w:rFonts w:ascii="Wingdings" w:hAnsi="Wingdings" w:hint="default"/>
+        <w:sz w:val="20"/>
+      </w:rPr>
+    </w:lvl>
+    <w:lvl w:ilvl="7" w:tentative="1">
+      <w:start w:val="1"/>
+      <w:numFmt w:val="bullet"/>
+      <w:lvlText w:val=""/>
+      <w:lvlJc w:val="left"/>
+      <w:pPr>
+        <w:tabs>
+          <w:tab w:val="num" w:pos="5760"/>
+        </w:tabs>
+        <w:ind w:left="5760" w:hanging="360"/>
+      </w:pPr>
+      <w:rPr>
+        <w:rFonts w:ascii="Wingdings" w:hAnsi="Wingdings" w:hint="default"/>
+        <w:sz w:val="20"/>
+      </w:rPr>
+    </w:lvl>
+    <w:lvl w:ilvl="8" w:tentative="1">
+      <w:start w:val="1"/>
+      <w:numFmt w:val="bullet"/>
+      <w:lvlText w:val=""/>
+      <w:lvlJc w:val="left"/>
+      <w:pPr>
+        <w:tabs>
+          <w:tab w:val="num" w:pos="6480"/>
+        </w:tabs>
+        <w:ind w:left="6480" w:hanging="360"/>
+      </w:pPr>
+      <w:rPr>
+        <w:rFonts w:ascii="Wingdings" w:hAnsi="Wingdings" w:hint="default"/>
+        <w:sz w:val="20"/>
+      </w:rPr>
+    </w:lvl>
+  </w:abstractNum>
   <w:num w:numId="1" w16cid:durableId="439450719">
+    <w:abstractNumId w:val="7"/>
+  </w:num>
+  <w:num w:numId="2" w16cid:durableId="331612743">
+    <w:abstractNumId w:val="8"/>
+  </w:num>
+  <w:num w:numId="3" w16cid:durableId="329140701">
+    <w:abstractNumId w:val="1"/>
+  </w:num>
+  <w:num w:numId="4" w16cid:durableId="840310995">
+    <w:abstractNumId w:val="6"/>
+  </w:num>
+  <w:num w:numId="5" w16cid:durableId="610480604">
     <w:abstractNumId w:val="4"/>
   </w:num>
-  <w:num w:numId="2" w16cid:durableId="331612743">
+  <w:num w:numId="6" w16cid:durableId="132060287">
     <w:abstractNumId w:val="5"/>
   </w:num>
-  <w:num w:numId="3" w16cid:durableId="329140701">
-    <w:abstractNumId w:val="0"/>
+  <w:num w:numId="7" w16cid:durableId="441457414">
+    <w:abstractNumId w:val="2"/>
   </w:num>
-  <w:num w:numId="4" w16cid:durableId="840310995">
+  <w:num w:numId="8" w16cid:durableId="1620450471">
     <w:abstractNumId w:val="3"/>
   </w:num>
-  <w:num w:numId="5" w16cid:durableId="610480604">
-    <w:abstractNumId w:val="1"/>
+  <w:num w:numId="9" w16cid:durableId="532353022">
+    <w:abstractNumId w:val="10"/>
   </w:num>
-  <w:num w:numId="6" w16cid:durableId="132060287">
-    <w:abstractNumId w:val="2"/>
+  <w:num w:numId="10" w16cid:durableId="544636289">
+    <w:abstractNumId w:val="9"/>
+  </w:num>
+  <w:num w:numId="11" w16cid:durableId="1713387369">
+    <w:abstractNumId w:val="0"/>
   </w:num>
 </w:numbering>
 </file>

</xml_diff>

<commit_message>
Part 2 done. 2 more to go
</commit_message>
<xml_diff>
--- a/COSC349 Report.docx
+++ b/COSC349 Report.docx
@@ -360,21 +360,50 @@
     <w:p>
       <w:pPr>
         <w:pStyle w:val="ListParagraph"/>
-      </w:pPr>
-      <w:r>
+        <w:rPr>
+          <w:sz w:val="24"/>
+          <w:szCs w:val="24"/>
+        </w:rPr>
+      </w:pPr>
+      <w:r>
+        <w:rPr>
+          <w:sz w:val="24"/>
+          <w:szCs w:val="24"/>
+        </w:rPr>
         <w:t>Firstly, I started by provisioning an Amazon EC2 instance to serve as the web server. This instance was configured with Amazon Linux for the Amazon Machine Image. The t</w:t>
       </w:r>
       <w:proofErr w:type="gramStart"/>
       <w:r>
+        <w:rPr>
+          <w:sz w:val="24"/>
+          <w:szCs w:val="24"/>
+        </w:rPr>
         <w:t>2.micro</w:t>
       </w:r>
       <w:proofErr w:type="gramEnd"/>
       <w:r>
+        <w:rPr>
+          <w:sz w:val="24"/>
+          <w:szCs w:val="24"/>
+        </w:rPr>
         <w:t xml:space="preserve"> instance type and a security group that allowed SSH from anywhere and HTTPs and HTTP traffic options. This will enable users to access the application through the internet</w:t>
       </w:r>
       <w:r>
+        <w:rPr>
+          <w:sz w:val="24"/>
+          <w:szCs w:val="24"/>
+        </w:rPr>
         <w:t>.</w:t>
       </w:r>
+    </w:p>
+    <w:p>
+      <w:pPr>
+        <w:pStyle w:val="ListParagraph"/>
+        <w:rPr>
+          <w:sz w:val="24"/>
+          <w:szCs w:val="24"/>
+        </w:rPr>
+      </w:pPr>
     </w:p>
     <w:p>
       <w:pPr>
@@ -383,6 +412,10 @@
           <w:ilvl w:val="0"/>
           <w:numId w:val="11"/>
         </w:numPr>
+        <w:rPr>
+          <w:sz w:val="24"/>
+          <w:szCs w:val="24"/>
+        </w:rPr>
       </w:pPr>
       <w:r>
         <w:rPr>
@@ -406,17 +439,33 @@
     <w:p>
       <w:pPr>
         <w:pStyle w:val="ListParagraph"/>
-      </w:pPr>
-      <w:r>
+        <w:rPr>
+          <w:sz w:val="24"/>
+          <w:szCs w:val="24"/>
+        </w:rPr>
+      </w:pPr>
+      <w:r>
+        <w:rPr>
+          <w:sz w:val="24"/>
+          <w:szCs w:val="24"/>
+        </w:rPr>
         <w:t>Then I set up an Amazon RDS DB instance as my database server. This instance was configured with the MySQL engine type alongside the Free Tier template. Additionally, I connected the database with my webserver EC2 instance to allow communication between them.</w:t>
       </w:r>
       <w:r>
+        <w:rPr>
+          <w:sz w:val="24"/>
+          <w:szCs w:val="24"/>
+        </w:rPr>
         <w:t xml:space="preserve"> Then I accessed the database using the SSH client of the web server client to set up my relational tables and data.</w:t>
       </w:r>
     </w:p>
     <w:p>
       <w:pPr>
         <w:pStyle w:val="ListParagraph"/>
+        <w:rPr>
+          <w:sz w:val="24"/>
+          <w:szCs w:val="24"/>
+        </w:rPr>
       </w:pPr>
     </w:p>
     <w:p>
@@ -473,8 +522,16 @@
     <w:p>
       <w:pPr>
         <w:pStyle w:val="ListParagraph"/>
-      </w:pPr>
-      <w:r>
+        <w:rPr>
+          <w:sz w:val="24"/>
+          <w:szCs w:val="24"/>
+        </w:rPr>
+      </w:pPr>
+      <w:r>
+        <w:rPr>
+          <w:sz w:val="24"/>
+          <w:szCs w:val="24"/>
+        </w:rPr>
         <w:t>To ensure high availability and redundancy, I have set up a backup EC2 instance with identical features and configurations as the primary web server. This backup instance is also connected to the same RDS database, enabling it to act as a failover option if the primary instance becomes unavailable.</w:t>
       </w:r>
     </w:p>
@@ -488,15 +545,18 @@
           <w:ilvl w:val="0"/>
           <w:numId w:val="11"/>
         </w:numPr>
-      </w:pPr>
-      <w:r>
-        <w:rPr>
-          <w:b/>
-          <w:bCs/>
-          <w:sz w:val="24"/>
-          <w:szCs w:val="24"/>
-        </w:rPr>
-        <w:lastRenderedPageBreak/>
+        <w:rPr>
+          <w:sz w:val="24"/>
+          <w:szCs w:val="24"/>
+        </w:rPr>
+      </w:pPr>
+      <w:r>
+        <w:rPr>
+          <w:b/>
+          <w:bCs/>
+          <w:sz w:val="24"/>
+          <w:szCs w:val="24"/>
+        </w:rPr>
         <w:t>Load Balancer Setup</w:t>
       </w:r>
       <w:r>
@@ -542,6 +602,8 @@
         <w:rPr>
           <w:rFonts w:eastAsia="Times New Roman" w:cs="Times New Roman"/>
           <w:kern w:val="0"/>
+          <w:sz w:val="24"/>
+          <w:szCs w:val="24"/>
           <w:lang w:eastAsia="ko-KR"/>
           <w14:ligatures w14:val="none"/>
         </w:rPr>
@@ -550,6 +612,8 @@
         <w:rPr>
           <w:rFonts w:eastAsia="Times New Roman" w:cs="Times New Roman"/>
           <w:kern w:val="0"/>
+          <w:sz w:val="24"/>
+          <w:szCs w:val="24"/>
           <w:lang w:eastAsia="ko-KR"/>
           <w14:ligatures w14:val="none"/>
         </w:rPr>
@@ -562,6 +626,8 @@
         <w:rPr>
           <w:rFonts w:eastAsia="Times New Roman" w:cs="Times New Roman"/>
           <w:kern w:val="0"/>
+          <w:sz w:val="24"/>
+          <w:szCs w:val="24"/>
           <w:lang w:eastAsia="ko-KR"/>
           <w14:ligatures w14:val="none"/>
         </w:rPr>
@@ -603,35 +669,53 @@
         </w:rPr>
       </w:pPr>
       <w:r>
+        <w:rPr>
+          <w:sz w:val="24"/>
+          <w:szCs w:val="24"/>
+        </w:rPr>
         <w:t>The application was then deployed. The DNS was set up to point to the load balancer, allowing users to access the platform through a single endpoint.</w:t>
       </w:r>
       <w:r>
+        <w:rPr>
+          <w:sz w:val="24"/>
+          <w:szCs w:val="24"/>
+        </w:rPr>
         <w:t xml:space="preserve"> After the launch, I continued to monitor the application using Amazon CloudWatch.</w:t>
       </w:r>
     </w:p>
     <w:p>
       <w:pPr>
-        <w:ind w:left="360"/>
-      </w:pPr>
-      <w:r>
-        <w:t xml:space="preserve">The Endpoint: </w:t>
+        <w:ind w:left="786"/>
+      </w:pPr>
+      <w:r>
+        <w:rPr>
+          <w:sz w:val="24"/>
+          <w:szCs w:val="24"/>
+        </w:rPr>
+        <w:t xml:space="preserve">Endpoint: </w:t>
       </w:r>
       <w:hyperlink r:id="rId5" w:history="1">
         <w:r>
           <w:rPr>
             <w:rStyle w:val="Hyperlink"/>
+            <w:sz w:val="24"/>
+            <w:szCs w:val="24"/>
           </w:rPr>
           <w:t>http://cosc349</w:t>
         </w:r>
         <w:r>
           <w:rPr>
             <w:rStyle w:val="Hyperlink"/>
+            <w:sz w:val="24"/>
+            <w:szCs w:val="24"/>
           </w:rPr>
           <w:t>-</w:t>
         </w:r>
         <w:r>
           <w:rPr>
             <w:rStyle w:val="Hyperlink"/>
+            <w:sz w:val="24"/>
+            <w:szCs w:val="24"/>
           </w:rPr>
           <w:t>loadbalancer-2094742701.us-east-1.elb.amazonaws.com/index.php</w:t>
         </w:r>
@@ -709,7 +793,17 @@
       </w:r>
     </w:p>
     <w:p>
-      <w:r>
+      <w:pPr>
+        <w:rPr>
+          <w:sz w:val="24"/>
+          <w:szCs w:val="24"/>
+        </w:rPr>
+      </w:pPr>
+      <w:r>
+        <w:rPr>
+          <w:sz w:val="24"/>
+          <w:szCs w:val="24"/>
+        </w:rPr>
         <w:t>Users can access the application from any device with an internet connection and a web browser. To do so, simply enter the URL provided above into your web browser's address bar. This URL will take you directly to the homepage of the application, where you can browse products, sign in, and create a new account by clicking on various buttons and links within the application.</w:t>
       </w:r>
     </w:p>
@@ -738,104 +832,244 @@
       </w:r>
     </w:p>
     <w:p>
-      <w:r>
+      <w:pPr>
+        <w:rPr>
+          <w:sz w:val="24"/>
+          <w:szCs w:val="24"/>
+        </w:rPr>
+      </w:pPr>
+      <w:r>
+        <w:rPr>
+          <w:sz w:val="24"/>
+          <w:szCs w:val="24"/>
+        </w:rPr>
         <w:t>The e-commerce application's design is based on a multi-tier architecture that improves performance, scalability, and maintainability. It consists of three main layers: the web server layer, the database layer, and the load balancing layer.</w:t>
       </w:r>
     </w:p>
     <w:p>
-      <w:r>
-        <w:rPr>
-          <w:b/>
-          <w:bCs/>
+      <w:pPr>
+        <w:rPr>
+          <w:sz w:val="24"/>
+          <w:szCs w:val="24"/>
+        </w:rPr>
+      </w:pPr>
+      <w:r>
+        <w:rPr>
+          <w:b/>
+          <w:bCs/>
+          <w:sz w:val="24"/>
+          <w:szCs w:val="24"/>
         </w:rPr>
         <w:t>Primary EC2 Instance</w:t>
       </w:r>
       <w:r>
+        <w:rPr>
+          <w:sz w:val="24"/>
+          <w:szCs w:val="24"/>
+        </w:rPr>
         <w:t>: This instance serves as the main web server, handling incoming HTTP requests from users and running the application cod</w:t>
       </w:r>
       <w:r>
+        <w:rPr>
+          <w:sz w:val="24"/>
+          <w:szCs w:val="24"/>
+        </w:rPr>
         <w:t>e.</w:t>
       </w:r>
     </w:p>
     <w:p>
-      <w:r>
-        <w:rPr>
-          <w:b/>
-          <w:bCs/>
+      <w:pPr>
+        <w:rPr>
+          <w:sz w:val="24"/>
+          <w:szCs w:val="24"/>
+        </w:rPr>
+      </w:pPr>
+      <w:r>
+        <w:rPr>
+          <w:b/>
+          <w:bCs/>
+          <w:sz w:val="24"/>
+          <w:szCs w:val="24"/>
         </w:rPr>
         <w:t>Backup EC2 Instance</w:t>
       </w:r>
       <w:r>
-        <w:t>: A second EC2 instance was created as a backup, mirroring the prior instance's configuration. This instance serves as a failover option, ensuring high availability. In case the primary instance fails, the backup instance can take over without interrupting service</w:t>
-      </w:r>
-      <w:r>
+        <w:rPr>
+          <w:sz w:val="24"/>
+          <w:szCs w:val="24"/>
+        </w:rPr>
+        <w:t xml:space="preserve">: A second EC2 instance was created as a backup, mirroring the prior instance's configuration. This instance serves as a failover option, ensuring high </w:t>
+      </w:r>
+      <w:r>
+        <w:rPr>
+          <w:sz w:val="24"/>
+          <w:szCs w:val="24"/>
+        </w:rPr>
+        <w:lastRenderedPageBreak/>
+        <w:t>availability. In case the primary instance fails, the backup instance can take over without interrupting service</w:t>
+      </w:r>
+      <w:r>
+        <w:rPr>
+          <w:sz w:val="24"/>
+          <w:szCs w:val="24"/>
+        </w:rPr>
         <w:t>.</w:t>
       </w:r>
     </w:p>
     <w:p>
-      <w:r>
-        <w:rPr>
-          <w:b/>
-          <w:bCs/>
+      <w:pPr>
+        <w:rPr>
+          <w:sz w:val="24"/>
+          <w:szCs w:val="24"/>
+        </w:rPr>
+      </w:pPr>
+      <w:r>
+        <w:rPr>
+          <w:b/>
+          <w:bCs/>
+          <w:sz w:val="24"/>
+          <w:szCs w:val="24"/>
         </w:rPr>
         <w:t xml:space="preserve">Database Layer (Amazon RDS): </w:t>
       </w:r>
       <w:r>
+        <w:rPr>
+          <w:sz w:val="24"/>
+          <w:szCs w:val="24"/>
+        </w:rPr>
         <w:t xml:space="preserve">The application uses Amazon RDS (Relational Database Service) to manage the MySQL database, which stores important data such as user accounts, product information, and other details. </w:t>
       </w:r>
       <w:proofErr w:type="gramStart"/>
       <w:r>
+        <w:rPr>
+          <w:sz w:val="24"/>
+          <w:szCs w:val="24"/>
+        </w:rPr>
         <w:t>Both EC2</w:t>
       </w:r>
       <w:proofErr w:type="gramEnd"/>
       <w:r>
+        <w:rPr>
+          <w:sz w:val="24"/>
+          <w:szCs w:val="24"/>
+        </w:rPr>
         <w:t xml:space="preserve"> instances are connected to the RDS database, allowing them to perform database operations without any issues.</w:t>
       </w:r>
     </w:p>
     <w:p>
-      <w:r>
-        <w:rPr>
-          <w:b/>
-          <w:bCs/>
-        </w:rPr>
-        <w:lastRenderedPageBreak/>
+      <w:pPr>
+        <w:rPr>
+          <w:sz w:val="24"/>
+          <w:szCs w:val="24"/>
+        </w:rPr>
+      </w:pPr>
+      <w:r>
+        <w:rPr>
+          <w:b/>
+          <w:bCs/>
+          <w:sz w:val="24"/>
+          <w:szCs w:val="24"/>
+        </w:rPr>
         <w:t xml:space="preserve">Load Balancer: </w:t>
       </w:r>
       <w:r>
+        <w:rPr>
+          <w:sz w:val="24"/>
+          <w:szCs w:val="24"/>
+        </w:rPr>
         <w:t>This is</w:t>
       </w:r>
       <w:r>
         <w:rPr>
           <w:b/>
           <w:bCs/>
+          <w:sz w:val="24"/>
+          <w:szCs w:val="24"/>
         </w:rPr>
         <w:t xml:space="preserve"> </w:t>
       </w:r>
       <w:r>
+        <w:rPr>
+          <w:sz w:val="24"/>
+          <w:szCs w:val="24"/>
+        </w:rPr>
         <w:t>configured to distribute incoming traffic evenly across both EC2 instances. his helps prevent any single instance from being overloaded with traffic, which in turn improves performance and reliability. The load balancer constantly checks the health of the EC2 instances. If an instance becomes unhealthy or unresponsive, the load bala</w:t>
       </w:r>
       <w:r>
+        <w:rPr>
+          <w:sz w:val="24"/>
+          <w:szCs w:val="24"/>
+        </w:rPr>
         <w:t>n</w:t>
       </w:r>
       <w:r>
+        <w:rPr>
+          <w:sz w:val="24"/>
+          <w:szCs w:val="24"/>
+        </w:rPr>
         <w:t>cer</w:t>
       </w:r>
       <w:r>
+        <w:rPr>
+          <w:sz w:val="24"/>
+          <w:szCs w:val="24"/>
+        </w:rPr>
         <w:t> </w:t>
       </w:r>
       <w:r>
+        <w:rPr>
+          <w:sz w:val="24"/>
+          <w:szCs w:val="24"/>
+        </w:rPr>
         <w:t>automatically redirects traffic to the healthy instance.</w:t>
       </w:r>
     </w:p>
     <w:p>
-      <w:r>
+      <w:pPr>
+        <w:rPr>
+          <w:sz w:val="24"/>
+          <w:szCs w:val="24"/>
+        </w:rPr>
+      </w:pPr>
+      <w:r>
+        <w:rPr>
+          <w:sz w:val="24"/>
+          <w:szCs w:val="24"/>
+        </w:rPr>
         <w:t xml:space="preserve">When users access the application, their requests are directed to one of the two EC2 instances through the load balancer using load-balancing </w:t>
       </w:r>
       <w:r>
+        <w:rPr>
+          <w:sz w:val="24"/>
+          <w:szCs w:val="24"/>
+        </w:rPr>
         <w:t>algorithms. The</w:t>
       </w:r>
       <w:r>
+        <w:rPr>
+          <w:sz w:val="24"/>
+          <w:szCs w:val="24"/>
+        </w:rPr>
         <w:t xml:space="preserve"> selected EC2 instance processes the requests, interacting with the RDS database to retrieve or store information as needed. The database processes the request and returns the required data to the requesting EC2 instance, which then formats it for the user interface. Finally, the EC2 instance sends the response back to the user through the Load Balancer, completing the interaction.</w:t>
+      </w:r>
+    </w:p>
+    <w:p>
+      <w:pPr>
+        <w:rPr>
+          <w:b/>
+          <w:bCs/>
+          <w:sz w:val="28"/>
+          <w:szCs w:val="28"/>
+        </w:rPr>
+      </w:pPr>
+      <w:r>
+        <w:rPr>
+          <w:b/>
+          <w:bCs/>
+          <w:sz w:val="28"/>
+          <w:szCs w:val="28"/>
+        </w:rPr>
+        <w:t xml:space="preserve">Justifications of Design </w:t>
       </w:r>
     </w:p>
     <w:p>
@@ -854,491 +1088,75 @@
           <w:sz w:val="26"/>
           <w:szCs w:val="26"/>
         </w:rPr>
-        <w:t xml:space="preserve">Justifications of Design </w:t>
-      </w:r>
-    </w:p>
-    <w:p>
-      <w:pPr>
-        <w:rPr>
-          <w:b/>
-          <w:bCs/>
-          <w:sz w:val="28"/>
-          <w:szCs w:val="28"/>
-        </w:rPr>
-      </w:pPr>
-    </w:p>
-    <w:p>
-      <w:pPr>
-        <w:rPr>
-          <w:b/>
-          <w:bCs/>
-          <w:sz w:val="28"/>
-          <w:szCs w:val="28"/>
-        </w:rPr>
-      </w:pPr>
-    </w:p>
-    <w:p>
-      <w:pPr>
-        <w:rPr>
-          <w:b/>
-          <w:bCs/>
-          <w:sz w:val="28"/>
-          <w:szCs w:val="28"/>
-        </w:rPr>
-      </w:pPr>
-    </w:p>
-    <w:p>
-      <w:pPr>
-        <w:rPr>
-          <w:b/>
-          <w:bCs/>
-          <w:sz w:val="28"/>
-          <w:szCs w:val="28"/>
-        </w:rPr>
-      </w:pPr>
-    </w:p>
-    <w:p>
-      <w:pPr>
-        <w:rPr>
-          <w:b/>
-          <w:bCs/>
-          <w:sz w:val="28"/>
-          <w:szCs w:val="28"/>
-        </w:rPr>
-      </w:pPr>
-    </w:p>
-    <w:p>
-      <w:pPr>
-        <w:pStyle w:val="ListParagraph"/>
-      </w:pPr>
-    </w:p>
-    <w:p>
-      <w:pPr>
-        <w:pStyle w:val="ListParagraph"/>
-        <w:rPr>
-          <w:sz w:val="24"/>
-          <w:szCs w:val="24"/>
-        </w:rPr>
-      </w:pPr>
-      <w:r>
-        <w:rPr>
-          <w:sz w:val="24"/>
-          <w:szCs w:val="24"/>
-        </w:rPr>
-        <w:t>goes for low traffic, reducing the number of resources a VM needs without affecting the whole system.</w:t>
-      </w:r>
-    </w:p>
-    <w:p>
-      <w:pPr>
-        <w:pStyle w:val="ListParagraph"/>
-        <w:rPr>
-          <w:sz w:val="24"/>
-          <w:szCs w:val="24"/>
-        </w:rPr>
-      </w:pPr>
-    </w:p>
-    <w:p>
-      <w:pPr>
-        <w:pStyle w:val="ListParagraph"/>
-        <w:rPr>
-          <w:sz w:val="24"/>
-          <w:szCs w:val="24"/>
-        </w:rPr>
-      </w:pPr>
-      <w:r>
-        <w:rPr>
-          <w:sz w:val="24"/>
-          <w:szCs w:val="24"/>
-        </w:rPr>
-        <w:t>Thirdly, bugs can be isolated to specific VMs, making identifying and resolving problems easier without impacting other parts of the system. I found this very helpful during the assignment. In a single server, trying to find one specific small bug would be an arduous task of filtering thousands of lines of code.</w:t>
-      </w:r>
-    </w:p>
-    <w:p>
-      <w:pPr>
-        <w:pStyle w:val="ListParagraph"/>
-        <w:rPr>
-          <w:sz w:val="24"/>
-          <w:szCs w:val="24"/>
-        </w:rPr>
-      </w:pPr>
-    </w:p>
-    <w:p>
-      <w:pPr>
-        <w:pStyle w:val="ListParagraph"/>
-        <w:rPr>
-          <w:sz w:val="24"/>
-          <w:szCs w:val="24"/>
-        </w:rPr>
-      </w:pPr>
-      <w:r>
-        <w:rPr>
-          <w:sz w:val="24"/>
-          <w:szCs w:val="24"/>
-        </w:rPr>
-        <w:t>Lastly, to add to the points above, if one VM fails (e.g., webserver), the others (e.g., database) continue to operate. This helps maintain overall system availability. However, in a single server architecture, if the server fails, so does the whole system.</w:t>
-      </w:r>
-    </w:p>
-    <w:p>
-      <w:pPr>
-        <w:pStyle w:val="ListParagraph"/>
-        <w:rPr>
-          <w:sz w:val="24"/>
-          <w:szCs w:val="24"/>
-        </w:rPr>
-      </w:pPr>
-    </w:p>
-    <w:p>
-      <w:pPr>
-        <w:pStyle w:val="ListParagraph"/>
-        <w:rPr>
-          <w:sz w:val="24"/>
-          <w:szCs w:val="24"/>
-        </w:rPr>
-      </w:pPr>
-      <w:r>
-        <w:rPr>
-          <w:sz w:val="24"/>
-          <w:szCs w:val="24"/>
-        </w:rPr>
-        <w:t>Thus, having a separate VM architecture helps reduce vulnerability while also increasing security, performance, and availability.</w:t>
-      </w:r>
-    </w:p>
-    <w:p>
-      <w:pPr>
-        <w:pStyle w:val="ListParagraph"/>
-        <w:rPr>
-          <w:sz w:val="24"/>
-          <w:szCs w:val="24"/>
-        </w:rPr>
-      </w:pPr>
-    </w:p>
-    <w:p>
-      <w:pPr>
-        <w:pStyle w:val="ListParagraph"/>
-        <w:rPr>
-          <w:sz w:val="24"/>
-          <w:szCs w:val="24"/>
-        </w:rPr>
-      </w:pPr>
-    </w:p>
-    <w:p>
-      <w:pPr>
-        <w:rPr>
-          <w:sz w:val="24"/>
-          <w:szCs w:val="24"/>
-        </w:rPr>
-      </w:pPr>
-    </w:p>
-    <w:p>
-      <w:pPr>
-        <w:rPr>
-          <w:b/>
-          <w:bCs/>
-          <w:sz w:val="36"/>
-          <w:szCs w:val="36"/>
-        </w:rPr>
-      </w:pPr>
-      <w:r>
-        <w:rPr>
-          <w:b/>
-          <w:bCs/>
-          <w:sz w:val="36"/>
-          <w:szCs w:val="36"/>
-        </w:rPr>
-        <w:t xml:space="preserve">Developer Suggestions: </w:t>
-      </w:r>
-    </w:p>
-    <w:p>
-      <w:pPr>
-        <w:rPr>
-          <w:sz w:val="28"/>
-          <w:szCs w:val="28"/>
-        </w:rPr>
-      </w:pPr>
-      <w:r>
-        <w:rPr>
-          <w:sz w:val="28"/>
-          <w:szCs w:val="28"/>
-        </w:rPr>
-        <w:t>1. Shopping Cart and Checkout</w:t>
-      </w:r>
-    </w:p>
-    <w:p>
-      <w:pPr>
-        <w:rPr>
-          <w:sz w:val="24"/>
-          <w:szCs w:val="24"/>
-        </w:rPr>
-      </w:pPr>
+        <w:t>Amazon RDS (Relational Database Service)</w:t>
+      </w:r>
+    </w:p>
+    <w:p>
+      <w:pPr>
+        <w:rPr>
+          <w:sz w:val="24"/>
+          <w:szCs w:val="24"/>
+        </w:rPr>
+      </w:pPr>
+      <w:r>
+        <w:rPr>
+          <w:sz w:val="24"/>
+          <w:szCs w:val="24"/>
+        </w:rPr>
+        <w:t>Amazon RDS is a service that simplifies the setup, operation, and scaling of relational databases in the cloud. With RDS, I can focus on the application rather than managing database infrastructure. This was greatly advantageous as I could not think of a way to create a database using S3 buckets.  Additional benefits of RDS include scalability. RDS allows for easy scaling of database resources ensuring that the database can grow alongside application demands. With high availability, RDS automates routine database tasks such as backups, maintenance, and monitoring, which significantly reduces the administrative tasks associated with managing and setting up a database.</w:t>
+      </w:r>
+    </w:p>
+    <w:p>
+      <w:pPr>
+        <w:rPr>
+          <w:b/>
+          <w:bCs/>
+          <w:sz w:val="26"/>
+          <w:szCs w:val="26"/>
+        </w:rPr>
+      </w:pPr>
+      <w:r>
+        <w:rPr>
+          <w:b/>
+          <w:bCs/>
+          <w:sz w:val="26"/>
+          <w:szCs w:val="26"/>
+        </w:rPr>
+        <w:t xml:space="preserve">Amazon CloudWatch </w:t>
+      </w:r>
+    </w:p>
+    <w:p>
+      <w:pPr>
+        <w:rPr>
+          <w:sz w:val="24"/>
+          <w:szCs w:val="24"/>
+        </w:rPr>
+      </w:pPr>
+      <w:r>
+        <w:rPr>
+          <w:sz w:val="24"/>
+          <w:szCs w:val="24"/>
+        </w:rPr>
+        <w:t xml:space="preserve">Amazon CloudWatch is a monitoring and management service designed for AWS cloud resources and applications. It provides real-time monitoring of metrics, logs, and events, allowing insights into the performance and operational health of my AWS environment. One of the main reasons I chose this service is its ability for real-time monitoring. CloudWatch provides real-time metrics for AWS resources, enabling me to monitor performance and take quick action if issues arise. In addition, the option of creating custom metrics to track specific data points for applications allowed for a tailored monitoring experience. CloudWatch also allows users to set alarms based on predefined thresholds for various metrics, enabling automatic notifications or actions </w:t>
+      </w:r>
       <w:r>
         <w:rPr>
           <w:sz w:val="24"/>
           <w:szCs w:val="24"/>
         </w:rPr>
         <w:lastRenderedPageBreak/>
-        <w:t>Implementing a shopping cart and checkout system will allow customers to add items to a cart, review their purchases, and complete transactions. This can be achieved by adding new PHP pages to manage the shopping cart and handle the checkout process. Modify existing pages such as view-</w:t>
-      </w:r>
-      <w:proofErr w:type="spellStart"/>
-      <w:r>
-        <w:rPr>
-          <w:sz w:val="24"/>
-          <w:szCs w:val="24"/>
-        </w:rPr>
-        <w:t>products.php</w:t>
-      </w:r>
-      <w:proofErr w:type="spellEnd"/>
-      <w:r>
-        <w:rPr>
-          <w:sz w:val="24"/>
-          <w:szCs w:val="24"/>
-        </w:rPr>
-        <w:t xml:space="preserve"> to include options for adding products to the cart and linking to </w:t>
-      </w:r>
-      <w:proofErr w:type="spellStart"/>
-      <w:r>
-        <w:rPr>
-          <w:sz w:val="24"/>
-          <w:szCs w:val="24"/>
-        </w:rPr>
-        <w:t>cart.php</w:t>
-      </w:r>
-      <w:proofErr w:type="spellEnd"/>
-      <w:r>
-        <w:rPr>
-          <w:sz w:val="24"/>
-          <w:szCs w:val="24"/>
-        </w:rPr>
-        <w:t>. Additionally, changing the database setup to have more tables in the database to store the order and its details.</w:t>
-      </w:r>
-    </w:p>
-    <w:p>
-      <w:pPr>
-        <w:rPr>
-          <w:sz w:val="24"/>
-          <w:szCs w:val="24"/>
-        </w:rPr>
-      </w:pPr>
-    </w:p>
-    <w:p>
-      <w:pPr>
-        <w:rPr>
-          <w:sz w:val="24"/>
-          <w:szCs w:val="24"/>
-        </w:rPr>
-      </w:pPr>
-      <w:r>
-        <w:rPr>
-          <w:sz w:val="24"/>
-          <w:szCs w:val="24"/>
-        </w:rPr>
-        <w:t xml:space="preserve">To rebuild the application, enter the command "vagrant </w:t>
-      </w:r>
-      <w:r>
-        <w:rPr>
-          <w:sz w:val="24"/>
-          <w:szCs w:val="24"/>
-        </w:rPr>
-        <w:t>reload</w:t>
-      </w:r>
-      <w:r>
-        <w:rPr>
-          <w:sz w:val="24"/>
-          <w:szCs w:val="24"/>
-        </w:rPr>
-        <w:t>" in the command line.</w:t>
-      </w:r>
-    </w:p>
-    <w:p>
-      <w:pPr>
-        <w:rPr>
-          <w:sz w:val="28"/>
-          <w:szCs w:val="28"/>
-        </w:rPr>
-      </w:pPr>
-    </w:p>
-    <w:p>
-      <w:pPr>
-        <w:rPr>
-          <w:sz w:val="28"/>
-          <w:szCs w:val="28"/>
-        </w:rPr>
-      </w:pPr>
-      <w:r>
-        <w:rPr>
-          <w:sz w:val="28"/>
-          <w:szCs w:val="28"/>
-        </w:rPr>
-        <w:t>2. More Informational Pages:</w:t>
-      </w:r>
-    </w:p>
-    <w:p>
-      <w:pPr>
-        <w:rPr>
-          <w:sz w:val="24"/>
-          <w:szCs w:val="24"/>
-        </w:rPr>
-      </w:pPr>
-      <w:r>
-        <w:rPr>
-          <w:sz w:val="24"/>
-          <w:szCs w:val="24"/>
-        </w:rPr>
-        <w:t xml:space="preserve"> Enhance the website by adding additional web pages to improve user interaction and provide more information. </w:t>
-      </w:r>
-    </w:p>
-    <w:p>
-      <w:pPr>
-        <w:rPr>
-          <w:sz w:val="24"/>
-          <w:szCs w:val="24"/>
-        </w:rPr>
-      </w:pPr>
-      <w:r>
-        <w:rPr>
-          <w:sz w:val="24"/>
-          <w:szCs w:val="24"/>
-        </w:rPr>
-        <w:t>For example:</w:t>
-      </w:r>
-    </w:p>
-    <w:p>
-      <w:pPr>
-        <w:rPr>
-          <w:sz w:val="24"/>
-          <w:szCs w:val="24"/>
-        </w:rPr>
-      </w:pPr>
-      <w:r>
-        <w:rPr>
-          <w:sz w:val="24"/>
-          <w:szCs w:val="24"/>
-        </w:rPr>
-        <w:t xml:space="preserve">     - </w:t>
-      </w:r>
-      <w:proofErr w:type="spellStart"/>
-      <w:r>
-        <w:rPr>
-          <w:sz w:val="24"/>
-          <w:szCs w:val="24"/>
-        </w:rPr>
-        <w:t>help.php</w:t>
-      </w:r>
-      <w:proofErr w:type="spellEnd"/>
-      <w:r>
-        <w:rPr>
-          <w:sz w:val="24"/>
-          <w:szCs w:val="24"/>
-        </w:rPr>
-        <w:t>: for user assistance</w:t>
-      </w:r>
-    </w:p>
-    <w:p>
-      <w:pPr>
-        <w:rPr>
-          <w:sz w:val="24"/>
-          <w:szCs w:val="24"/>
-        </w:rPr>
-      </w:pPr>
-      <w:r>
-        <w:rPr>
-          <w:sz w:val="24"/>
-          <w:szCs w:val="24"/>
-        </w:rPr>
-        <w:t xml:space="preserve">     - </w:t>
-      </w:r>
-      <w:proofErr w:type="spellStart"/>
-      <w:r>
-        <w:rPr>
-          <w:sz w:val="24"/>
-          <w:szCs w:val="24"/>
-        </w:rPr>
-        <w:t>contact.php</w:t>
-      </w:r>
-      <w:proofErr w:type="spellEnd"/>
-      <w:r>
-        <w:rPr>
-          <w:sz w:val="24"/>
-          <w:szCs w:val="24"/>
-        </w:rPr>
-        <w:t>: for contact information</w:t>
-      </w:r>
-    </w:p>
-    <w:p>
-      <w:pPr>
-        <w:rPr>
-          <w:sz w:val="24"/>
-          <w:szCs w:val="24"/>
-        </w:rPr>
-      </w:pPr>
-      <w:r>
-        <w:rPr>
-          <w:sz w:val="24"/>
-          <w:szCs w:val="24"/>
-        </w:rPr>
-        <w:t xml:space="preserve">     - </w:t>
-      </w:r>
-      <w:proofErr w:type="spellStart"/>
-      <w:r>
-        <w:rPr>
-          <w:sz w:val="24"/>
-          <w:szCs w:val="24"/>
-        </w:rPr>
-        <w:t>about.php</w:t>
-      </w:r>
-      <w:proofErr w:type="spellEnd"/>
-      <w:r>
-        <w:rPr>
-          <w:sz w:val="24"/>
-          <w:szCs w:val="24"/>
-        </w:rPr>
-        <w:t>: for details about the company</w:t>
-      </w:r>
-    </w:p>
-    <w:p>
-      <w:pPr>
-        <w:rPr>
-          <w:sz w:val="24"/>
-          <w:szCs w:val="24"/>
-        </w:rPr>
-      </w:pPr>
-    </w:p>
-    <w:p>
-      <w:pPr>
-        <w:rPr>
-          <w:sz w:val="24"/>
-          <w:szCs w:val="24"/>
-        </w:rPr>
-      </w:pPr>
-      <w:r>
-        <w:rPr>
-          <w:sz w:val="24"/>
-          <w:szCs w:val="24"/>
-        </w:rPr>
-        <w:t xml:space="preserve">To rebuild the application, enter the command "vagrant </w:t>
-      </w:r>
-      <w:r>
-        <w:rPr>
-          <w:sz w:val="24"/>
-          <w:szCs w:val="24"/>
-        </w:rPr>
-        <w:t>reload</w:t>
-      </w:r>
-      <w:r>
-        <w:rPr>
-          <w:sz w:val="24"/>
-          <w:szCs w:val="24"/>
-        </w:rPr>
-        <w:t>" in the command line.</w:t>
-      </w:r>
-    </w:p>
-    <w:p>
-      <w:pPr>
-        <w:rPr>
-          <w:sz w:val="24"/>
-          <w:szCs w:val="24"/>
-        </w:rPr>
-      </w:pPr>
-    </w:p>
+        <w:t>when specific conditions are met (e.g., high CPU usage or low database connections). Currently, I have set up 3 alarms: 2 to alert if the CPU usage of my EC2 instance is above 75%, and the other to alert if my database write operations exceed a certain threshold. In the future, I could automate scaling, so that if one of the alarms is triggered, the application is scaled upwards to handle the new demand.</w:t>
+      </w:r>
+    </w:p>
+    <w:p>
+      <w:pPr>
+        <w:rPr>
+          <w:b/>
+          <w:bCs/>
+        </w:rPr>
+      </w:pPr>
+    </w:p>
+    <w:p/>
     <w:p>
       <w:pPr>
         <w:rPr>
@@ -1358,177 +1176,303 @@
           <w:szCs w:val="32"/>
         </w:rPr>
       </w:pPr>
-    </w:p>
-    <w:p>
-      <w:pPr>
+      <w:r>
         <w:rPr>
           <w:b/>
           <w:bCs/>
           <w:sz w:val="32"/>
           <w:szCs w:val="32"/>
         </w:rPr>
-      </w:pPr>
-    </w:p>
-    <w:p>
-      <w:pPr>
-        <w:rPr>
-          <w:b/>
-          <w:bCs/>
-          <w:sz w:val="32"/>
-          <w:szCs w:val="32"/>
-        </w:rPr>
-      </w:pPr>
-    </w:p>
-    <w:p>
-      <w:pPr>
-        <w:rPr>
-          <w:b/>
-          <w:bCs/>
-          <w:sz w:val="32"/>
-          <w:szCs w:val="32"/>
-        </w:rPr>
-      </w:pPr>
-    </w:p>
-    <w:p>
-      <w:pPr>
-        <w:rPr>
-          <w:b/>
-          <w:bCs/>
-          <w:sz w:val="32"/>
-          <w:szCs w:val="32"/>
-        </w:rPr>
-      </w:pPr>
-      <w:r>
-        <w:rPr>
-          <w:b/>
-          <w:bCs/>
-          <w:sz w:val="32"/>
-          <w:szCs w:val="32"/>
-        </w:rPr>
-        <w:t xml:space="preserve">Build Process </w:t>
-      </w:r>
-    </w:p>
-    <w:p>
-      <w:pPr>
-        <w:pStyle w:val="ListParagraph"/>
-        <w:numPr>
-          <w:ilvl w:val="0"/>
-          <w:numId w:val="1"/>
-        </w:numPr>
-        <w:rPr>
-          <w:sz w:val="28"/>
-          <w:szCs w:val="28"/>
-        </w:rPr>
-      </w:pPr>
-      <w:r>
-        <w:rPr>
-          <w:sz w:val="28"/>
-          <w:szCs w:val="28"/>
-        </w:rPr>
-        <w:t>Clean Build</w:t>
-      </w:r>
-    </w:p>
-    <w:p>
-      <w:pPr>
-        <w:ind w:left="360"/>
-        <w:rPr>
-          <w:b/>
-          <w:bCs/>
-          <w:sz w:val="24"/>
-          <w:szCs w:val="24"/>
-        </w:rPr>
-      </w:pPr>
-      <w:r>
-        <w:rPr>
-          <w:b/>
-          <w:bCs/>
-          <w:sz w:val="24"/>
-          <w:szCs w:val="24"/>
-        </w:rPr>
-        <w:t>Components to download:</w:t>
-      </w:r>
-    </w:p>
-    <w:p>
-      <w:pPr>
-        <w:pStyle w:val="ListParagraph"/>
-        <w:numPr>
-          <w:ilvl w:val="0"/>
-          <w:numId w:val="2"/>
-        </w:numPr>
-        <w:rPr>
-          <w:sz w:val="24"/>
-          <w:szCs w:val="24"/>
-        </w:rPr>
-      </w:pPr>
-      <w:r>
-        <w:rPr>
-          <w:sz w:val="24"/>
-          <w:szCs w:val="24"/>
-        </w:rPr>
-        <w:t xml:space="preserve">The base Vagrant box: ubuntu/focal64 </w:t>
-      </w:r>
-      <w:r>
-        <w:rPr>
-          <w:sz w:val="24"/>
-          <w:szCs w:val="24"/>
-        </w:rPr>
-        <w:t xml:space="preserve">is </w:t>
-      </w:r>
-      <w:r>
-        <w:rPr>
-          <w:sz w:val="24"/>
-          <w:szCs w:val="24"/>
-        </w:rPr>
-        <w:t>about 500MB in size.</w:t>
-      </w:r>
-    </w:p>
-    <w:p>
-      <w:pPr>
-        <w:pStyle w:val="ListParagraph"/>
-        <w:numPr>
-          <w:ilvl w:val="0"/>
-          <w:numId w:val="2"/>
-        </w:numPr>
-        <w:rPr>
-          <w:sz w:val="24"/>
-          <w:szCs w:val="24"/>
-        </w:rPr>
-      </w:pPr>
-      <w:r>
-        <w:rPr>
-          <w:sz w:val="24"/>
-          <w:szCs w:val="24"/>
-        </w:rPr>
-        <w:t>Apache2 and its related packages for the webserver are about 5MB in size.</w:t>
-      </w:r>
-    </w:p>
-    <w:p>
-      <w:pPr>
-        <w:pStyle w:val="ListParagraph"/>
-        <w:numPr>
-          <w:ilvl w:val="0"/>
-          <w:numId w:val="2"/>
-        </w:numPr>
-        <w:rPr>
-          <w:sz w:val="24"/>
-          <w:szCs w:val="24"/>
-        </w:rPr>
-      </w:pPr>
-      <w:r>
-        <w:rPr>
-          <w:sz w:val="24"/>
-          <w:szCs w:val="24"/>
-        </w:rPr>
-        <w:t>PHP and related packages about 10MB.</w:t>
-      </w:r>
-    </w:p>
-    <w:p>
-      <w:pPr>
-        <w:pStyle w:val="ListParagraph"/>
-        <w:numPr>
-          <w:ilvl w:val="0"/>
-          <w:numId w:val="2"/>
-        </w:numPr>
+        <w:t xml:space="preserve">Narration of Demonstration </w:t>
+      </w:r>
+    </w:p>
+    <w:p>
+      <w:pPr>
+        <w:rPr>
+          <w:sz w:val="24"/>
+          <w:szCs w:val="24"/>
+        </w:rPr>
+      </w:pPr>
+      <w:r>
+        <w:rPr>
+          <w:sz w:val="24"/>
+          <w:szCs w:val="24"/>
+        </w:rPr>
+        <w:t>The demonstration video has no audio so I will include a textual description of my screen recording instead.</w:t>
+      </w:r>
+    </w:p>
+    <w:p>
+      <w:pPr>
+        <w:rPr>
+          <w:sz w:val="24"/>
+          <w:szCs w:val="24"/>
+        </w:rPr>
+      </w:pPr>
+      <w:r>
+        <w:rPr>
+          <w:sz w:val="24"/>
+          <w:szCs w:val="24"/>
+        </w:rPr>
+        <w:t>[0:00]</w:t>
+      </w:r>
+    </w:p>
+    <w:p>
+      <w:pPr>
+        <w:rPr>
+          <w:sz w:val="24"/>
+          <w:szCs w:val="24"/>
+        </w:rPr>
+      </w:pPr>
+      <w:r>
+        <w:rPr>
+          <w:sz w:val="24"/>
+          <w:szCs w:val="24"/>
+        </w:rPr>
+        <w:t>Starting at the homepage of the platform.</w:t>
+      </w:r>
+    </w:p>
+    <w:p>
+      <w:pPr>
+        <w:rPr>
+          <w:sz w:val="24"/>
+          <w:szCs w:val="24"/>
+        </w:rPr>
+      </w:pPr>
+      <w:r>
+        <w:rPr>
+          <w:sz w:val="24"/>
+          <w:szCs w:val="24"/>
+        </w:rPr>
+        <w:t>“Welcome to my demonstration of the application I created for Assignment 1. In this video, we'll walk through the main functionalities of our application."</w:t>
+      </w:r>
+    </w:p>
+    <w:p>
+      <w:pPr>
+        <w:rPr>
+          <w:sz w:val="24"/>
+          <w:szCs w:val="24"/>
+        </w:rPr>
+      </w:pPr>
+      <w:r>
+        <w:rPr>
+          <w:sz w:val="24"/>
+          <w:szCs w:val="24"/>
+        </w:rPr>
+        <w:t>[0.08]</w:t>
+      </w:r>
+    </w:p>
+    <w:p>
+      <w:pPr>
+        <w:rPr>
+          <w:sz w:val="24"/>
+          <w:szCs w:val="24"/>
+        </w:rPr>
+      </w:pPr>
+      <w:r>
+        <w:rPr>
+          <w:sz w:val="24"/>
+          <w:szCs w:val="24"/>
+        </w:rPr>
+        <w:t>The user clicks on the ‘Browse Products’ button.</w:t>
+      </w:r>
+    </w:p>
+    <w:p>
+      <w:pPr>
+        <w:rPr>
+          <w:sz w:val="24"/>
+          <w:szCs w:val="24"/>
+        </w:rPr>
+      </w:pPr>
+      <w:r>
+        <w:rPr>
+          <w:sz w:val="24"/>
+          <w:szCs w:val="24"/>
+        </w:rPr>
+        <w:t>View products page displays all the products currently in the database.</w:t>
+      </w:r>
+    </w:p>
+    <w:p>
+      <w:pPr>
+        <w:rPr>
+          <w:sz w:val="24"/>
+          <w:szCs w:val="24"/>
+        </w:rPr>
+      </w:pPr>
+      <w:r>
+        <w:rPr>
+          <w:sz w:val="24"/>
+          <w:szCs w:val="24"/>
+        </w:rPr>
+        <w:t>[0.12]</w:t>
+      </w:r>
+    </w:p>
+    <w:p>
+      <w:pPr>
+        <w:rPr>
+          <w:sz w:val="24"/>
+          <w:szCs w:val="24"/>
+        </w:rPr>
+      </w:pPr>
+      <w:r>
+        <w:rPr>
+          <w:sz w:val="24"/>
+          <w:szCs w:val="24"/>
+        </w:rPr>
+        <w:t xml:space="preserve">The user selects some categories. This filters the page to only display products of the chosen category. </w:t>
+      </w:r>
+    </w:p>
+    <w:p>
+      <w:pPr>
+        <w:rPr>
+          <w:sz w:val="24"/>
+          <w:szCs w:val="24"/>
+        </w:rPr>
+      </w:pPr>
+      <w:r>
+        <w:rPr>
+          <w:sz w:val="24"/>
+          <w:szCs w:val="24"/>
+        </w:rPr>
+        <w:t>[0.17]</w:t>
+      </w:r>
+    </w:p>
+    <w:p>
+      <w:pPr>
+        <w:rPr>
+          <w:sz w:val="24"/>
+          <w:szCs w:val="24"/>
+        </w:rPr>
+      </w:pPr>
+      <w:r>
+        <w:rPr>
+          <w:sz w:val="24"/>
+          <w:szCs w:val="24"/>
+        </w:rPr>
+        <w:t>The user clicks the ‘All’ category to display all the products regardless of category.</w:t>
+      </w:r>
+    </w:p>
+    <w:p>
+      <w:pPr>
+        <w:rPr>
+          <w:sz w:val="24"/>
+          <w:szCs w:val="24"/>
+        </w:rPr>
+      </w:pPr>
+      <w:r>
+        <w:rPr>
+          <w:sz w:val="24"/>
+          <w:szCs w:val="24"/>
+        </w:rPr>
+        <w:t>[0.31]</w:t>
+      </w:r>
+    </w:p>
+    <w:p>
+      <w:pPr>
+        <w:rPr>
+          <w:sz w:val="24"/>
+          <w:szCs w:val="24"/>
+        </w:rPr>
+      </w:pPr>
+      <w:r>
+        <w:rPr>
+          <w:sz w:val="24"/>
+          <w:szCs w:val="24"/>
+        </w:rPr>
+        <w:t>The user clicks the ‘create one’ button. The Create an Account page is displayed.</w:t>
+      </w:r>
+    </w:p>
+    <w:p>
+      <w:pPr>
+        <w:rPr>
+          <w:sz w:val="24"/>
+          <w:szCs w:val="24"/>
+        </w:rPr>
+      </w:pPr>
+      <w:r>
+        <w:rPr>
+          <w:sz w:val="24"/>
+          <w:szCs w:val="24"/>
+        </w:rPr>
+        <w:t>[0.36]</w:t>
+      </w:r>
+    </w:p>
+    <w:p>
+      <w:pPr>
+        <w:rPr>
+          <w:sz w:val="24"/>
+          <w:szCs w:val="24"/>
+        </w:rPr>
+      </w:pPr>
+      <w:r>
+        <w:rPr>
+          <w:sz w:val="24"/>
+          <w:szCs w:val="24"/>
+        </w:rPr>
+        <w:t>The user clicks the 'Create Account’ button without filling in the required fields. This demonstrates the user validation and verification of the platform.</w:t>
+      </w:r>
+    </w:p>
+    <w:p>
+      <w:pPr>
+        <w:rPr>
+          <w:sz w:val="24"/>
+          <w:szCs w:val="24"/>
+        </w:rPr>
+      </w:pPr>
+      <w:r>
+        <w:rPr>
+          <w:sz w:val="24"/>
+          <w:szCs w:val="24"/>
+        </w:rPr>
+        <w:t>[1.06]</w:t>
+      </w:r>
+    </w:p>
+    <w:p>
+      <w:pPr>
+        <w:rPr>
+          <w:sz w:val="24"/>
+          <w:szCs w:val="24"/>
+        </w:rPr>
+      </w:pPr>
+      <w:r>
+        <w:rPr>
+          <w:sz w:val="24"/>
+          <w:szCs w:val="24"/>
+        </w:rPr>
+        <w:t>After filling in all the required fields correctly the user clicks the ‘Create Account’ button</w:t>
+      </w:r>
+    </w:p>
+    <w:p>
+      <w:pPr>
+        <w:rPr>
+          <w:sz w:val="24"/>
+          <w:szCs w:val="24"/>
+        </w:rPr>
+      </w:pPr>
+      <w:r>
+        <w:rPr>
+          <w:sz w:val="24"/>
+          <w:szCs w:val="24"/>
+        </w:rPr>
+        <w:t>[1.07]</w:t>
+      </w:r>
+    </w:p>
+    <w:p>
+      <w:pPr>
+        <w:rPr>
+          <w:sz w:val="24"/>
+          <w:szCs w:val="24"/>
+        </w:rPr>
+      </w:pPr>
+      <w:r>
+        <w:rPr>
+          <w:sz w:val="24"/>
+          <w:szCs w:val="24"/>
+        </w:rPr>
+        <w:t>After the successful creation of the account, the user is transferred to the homepage.</w:t>
+      </w:r>
+    </w:p>
+    <w:p>
+      <w:pPr>
         <w:rPr>
           <w:sz w:val="24"/>
           <w:szCs w:val="24"/>
@@ -1540,721 +1484,6 @@
           <w:szCs w:val="24"/>
         </w:rPr>
         <w:lastRenderedPageBreak/>
-        <w:t>libapache2-mod-php</w:t>
-      </w:r>
-      <w:r>
-        <w:rPr>
-          <w:sz w:val="24"/>
-          <w:szCs w:val="24"/>
-        </w:rPr>
-        <w:t xml:space="preserve"> component that allows </w:t>
-      </w:r>
-      <w:r>
-        <w:rPr>
-          <w:sz w:val="24"/>
-          <w:szCs w:val="24"/>
-        </w:rPr>
-        <w:t>the Apache web server to interpret PHP scripts and serve them as web pages</w:t>
-      </w:r>
-      <w:r>
-        <w:rPr>
-          <w:sz w:val="24"/>
-          <w:szCs w:val="24"/>
-        </w:rPr>
-        <w:t>.</w:t>
-      </w:r>
-    </w:p>
-    <w:p>
-      <w:pPr>
-        <w:pStyle w:val="ListParagraph"/>
-        <w:numPr>
-          <w:ilvl w:val="0"/>
-          <w:numId w:val="2"/>
-        </w:numPr>
-        <w:rPr>
-          <w:sz w:val="24"/>
-          <w:szCs w:val="24"/>
-        </w:rPr>
-      </w:pPr>
-      <w:r>
-        <w:rPr>
-          <w:sz w:val="24"/>
-          <w:szCs w:val="24"/>
-        </w:rPr>
-        <w:t>MySQL Server with an approximate size of 25 MB for each database server.</w:t>
-      </w:r>
-    </w:p>
-    <w:p>
-      <w:pPr>
-        <w:ind w:left="360"/>
-        <w:rPr>
-          <w:sz w:val="24"/>
-          <w:szCs w:val="24"/>
-        </w:rPr>
-      </w:pPr>
-      <w:r>
-        <w:rPr>
-          <w:sz w:val="24"/>
-          <w:szCs w:val="24"/>
-        </w:rPr>
-        <w:t>Therefore, the approximate volume for a clean build of the platform is about 600 MB.</w:t>
-      </w:r>
-    </w:p>
-    <w:p>
-      <w:pPr>
-        <w:pStyle w:val="ListParagraph"/>
-        <w:rPr>
-          <w:sz w:val="28"/>
-          <w:szCs w:val="28"/>
-        </w:rPr>
-      </w:pPr>
-    </w:p>
-    <w:p>
-      <w:pPr>
-        <w:pStyle w:val="ListParagraph"/>
-        <w:numPr>
-          <w:ilvl w:val="0"/>
-          <w:numId w:val="5"/>
-        </w:numPr>
-        <w:rPr>
-          <w:sz w:val="28"/>
-          <w:szCs w:val="28"/>
-        </w:rPr>
-      </w:pPr>
-      <w:r>
-        <w:rPr>
-          <w:sz w:val="28"/>
-          <w:szCs w:val="28"/>
-        </w:rPr>
-        <w:t>Redeployment</w:t>
-      </w:r>
-    </w:p>
-    <w:p>
-      <w:pPr>
-        <w:pStyle w:val="ListParagraph"/>
-        <w:rPr>
-          <w:sz w:val="28"/>
-          <w:szCs w:val="28"/>
-        </w:rPr>
-      </w:pPr>
-      <w:r>
-        <w:rPr>
-          <w:sz w:val="28"/>
-          <w:szCs w:val="28"/>
-        </w:rPr>
-        <w:t xml:space="preserve"> </w:t>
-      </w:r>
-    </w:p>
-    <w:p>
-      <w:pPr>
-        <w:pStyle w:val="ListParagraph"/>
-        <w:rPr>
-          <w:b/>
-          <w:bCs/>
-          <w:sz w:val="24"/>
-          <w:szCs w:val="24"/>
-        </w:rPr>
-      </w:pPr>
-      <w:r>
-        <w:rPr>
-          <w:b/>
-          <w:bCs/>
-          <w:sz w:val="24"/>
-          <w:szCs w:val="24"/>
-        </w:rPr>
-        <w:t>Components to download:</w:t>
-      </w:r>
-    </w:p>
-    <w:p>
-      <w:pPr>
-        <w:pStyle w:val="ListParagraph"/>
-        <w:rPr>
-          <w:sz w:val="28"/>
-          <w:szCs w:val="28"/>
-        </w:rPr>
-      </w:pPr>
-      <w:r>
-        <w:rPr>
-          <w:sz w:val="28"/>
-          <w:szCs w:val="28"/>
-        </w:rPr>
-        <w:t xml:space="preserve"> </w:t>
-      </w:r>
-    </w:p>
-    <w:p>
-      <w:pPr>
-        <w:pStyle w:val="ListParagraph"/>
-        <w:numPr>
-          <w:ilvl w:val="0"/>
-          <w:numId w:val="3"/>
-        </w:numPr>
-        <w:rPr>
-          <w:sz w:val="24"/>
-          <w:szCs w:val="24"/>
-        </w:rPr>
-      </w:pPr>
-      <w:r>
-        <w:rPr>
-          <w:sz w:val="24"/>
-          <w:szCs w:val="24"/>
-        </w:rPr>
-        <w:t xml:space="preserve">The base Vagrant box: ubuntu/focal64 is </w:t>
-      </w:r>
-      <w:r>
-        <w:rPr>
-          <w:sz w:val="24"/>
-          <w:szCs w:val="24"/>
-        </w:rPr>
-        <w:t>downloaded and cached. Thus, no download volume.</w:t>
-      </w:r>
-    </w:p>
-    <w:p>
-      <w:pPr>
-        <w:pStyle w:val="ListParagraph"/>
-        <w:numPr>
-          <w:ilvl w:val="0"/>
-          <w:numId w:val="4"/>
-        </w:numPr>
-        <w:rPr>
-          <w:sz w:val="24"/>
-          <w:szCs w:val="24"/>
-        </w:rPr>
-      </w:pPr>
-      <w:r>
-        <w:rPr>
-          <w:sz w:val="24"/>
-          <w:szCs w:val="24"/>
-        </w:rPr>
-        <w:t xml:space="preserve">Apache2 </w:t>
-      </w:r>
-      <w:r>
-        <w:rPr>
-          <w:sz w:val="24"/>
-          <w:szCs w:val="24"/>
-        </w:rPr>
-        <w:t xml:space="preserve">and its related packages </w:t>
-      </w:r>
-      <w:r>
-        <w:rPr>
-          <w:sz w:val="24"/>
-          <w:szCs w:val="24"/>
-        </w:rPr>
-        <w:t xml:space="preserve">for the webserver </w:t>
-      </w:r>
-      <w:r>
-        <w:rPr>
-          <w:sz w:val="24"/>
-          <w:szCs w:val="24"/>
-        </w:rPr>
-        <w:t>are already installed</w:t>
-      </w:r>
-      <w:r>
-        <w:rPr>
-          <w:sz w:val="24"/>
-          <w:szCs w:val="24"/>
-        </w:rPr>
-        <w:t>.</w:t>
-      </w:r>
-    </w:p>
-    <w:p>
-      <w:pPr>
-        <w:pStyle w:val="ListParagraph"/>
-        <w:numPr>
-          <w:ilvl w:val="0"/>
-          <w:numId w:val="4"/>
-        </w:numPr>
-        <w:rPr>
-          <w:sz w:val="24"/>
-          <w:szCs w:val="24"/>
-        </w:rPr>
-      </w:pPr>
-      <w:r>
-        <w:rPr>
-          <w:sz w:val="24"/>
-          <w:szCs w:val="24"/>
-        </w:rPr>
-        <w:t xml:space="preserve">PHP and related packages </w:t>
-      </w:r>
-      <w:r>
-        <w:rPr>
-          <w:sz w:val="24"/>
-          <w:szCs w:val="24"/>
-        </w:rPr>
-        <w:t>are already installed.</w:t>
-      </w:r>
-    </w:p>
-    <w:p>
-      <w:pPr>
-        <w:pStyle w:val="ListParagraph"/>
-        <w:numPr>
-          <w:ilvl w:val="0"/>
-          <w:numId w:val="4"/>
-        </w:numPr>
-        <w:rPr>
-          <w:sz w:val="24"/>
-          <w:szCs w:val="24"/>
-        </w:rPr>
-      </w:pPr>
-      <w:r>
-        <w:rPr>
-          <w:sz w:val="24"/>
-          <w:szCs w:val="24"/>
-        </w:rPr>
-        <w:t>libapache2-mod-php</w:t>
-      </w:r>
-      <w:r>
-        <w:rPr>
-          <w:sz w:val="24"/>
-          <w:szCs w:val="24"/>
-        </w:rPr>
-        <w:t xml:space="preserve"> component that allows </w:t>
-      </w:r>
-      <w:r>
-        <w:rPr>
-          <w:sz w:val="24"/>
-          <w:szCs w:val="24"/>
-        </w:rPr>
-        <w:t>the Apache web server to interpret PHP scripts and serve them as web pages</w:t>
-      </w:r>
-      <w:r>
-        <w:rPr>
-          <w:sz w:val="24"/>
-          <w:szCs w:val="24"/>
-        </w:rPr>
-        <w:t>. Already installed.</w:t>
-      </w:r>
-    </w:p>
-    <w:p>
-      <w:pPr>
-        <w:pStyle w:val="ListParagraph"/>
-        <w:numPr>
-          <w:ilvl w:val="0"/>
-          <w:numId w:val="4"/>
-        </w:numPr>
-        <w:rPr>
-          <w:sz w:val="24"/>
-          <w:szCs w:val="24"/>
-        </w:rPr>
-      </w:pPr>
-      <w:r>
-        <w:rPr>
-          <w:sz w:val="24"/>
-          <w:szCs w:val="24"/>
-        </w:rPr>
-        <w:t>MySQL Server is already installed on each database server.</w:t>
-      </w:r>
-    </w:p>
-    <w:p>
-      <w:pPr>
-        <w:ind w:left="360"/>
-        <w:rPr>
-          <w:sz w:val="24"/>
-          <w:szCs w:val="24"/>
-        </w:rPr>
-      </w:pPr>
-      <w:r>
-        <w:rPr>
-          <w:sz w:val="24"/>
-          <w:szCs w:val="24"/>
-        </w:rPr>
-        <w:t>Therefore, the approximate volume for a redeployment build of the platform is close to 0MB. The volume would change if any of the components required updates or there were changes in the component version.</w:t>
-      </w:r>
-    </w:p>
-    <w:p>
-      <w:pPr>
-        <w:rPr>
-          <w:sz w:val="24"/>
-          <w:szCs w:val="24"/>
-        </w:rPr>
-      </w:pPr>
-    </w:p>
-    <w:p>
-      <w:pPr>
-        <w:rPr>
-          <w:b/>
-          <w:bCs/>
-          <w:sz w:val="32"/>
-          <w:szCs w:val="32"/>
-        </w:rPr>
-      </w:pPr>
-    </w:p>
-    <w:p>
-      <w:pPr>
-        <w:rPr>
-          <w:b/>
-          <w:bCs/>
-          <w:sz w:val="32"/>
-          <w:szCs w:val="32"/>
-        </w:rPr>
-      </w:pPr>
-    </w:p>
-    <w:p>
-      <w:pPr>
-        <w:rPr>
-          <w:b/>
-          <w:bCs/>
-          <w:sz w:val="32"/>
-          <w:szCs w:val="32"/>
-        </w:rPr>
-      </w:pPr>
-    </w:p>
-    <w:p>
-      <w:pPr>
-        <w:rPr>
-          <w:b/>
-          <w:bCs/>
-          <w:sz w:val="32"/>
-          <w:szCs w:val="32"/>
-        </w:rPr>
-      </w:pPr>
-    </w:p>
-    <w:p>
-      <w:pPr>
-        <w:rPr>
-          <w:b/>
-          <w:bCs/>
-          <w:sz w:val="32"/>
-          <w:szCs w:val="32"/>
-        </w:rPr>
-      </w:pPr>
-    </w:p>
-    <w:p>
-      <w:pPr>
-        <w:rPr>
-          <w:b/>
-          <w:bCs/>
-          <w:sz w:val="32"/>
-          <w:szCs w:val="32"/>
-        </w:rPr>
-      </w:pPr>
-    </w:p>
-    <w:p>
-      <w:pPr>
-        <w:rPr>
-          <w:b/>
-          <w:bCs/>
-          <w:sz w:val="32"/>
-          <w:szCs w:val="32"/>
-        </w:rPr>
-      </w:pPr>
-    </w:p>
-    <w:p>
-      <w:pPr>
-        <w:rPr>
-          <w:b/>
-          <w:bCs/>
-          <w:sz w:val="32"/>
-          <w:szCs w:val="32"/>
-        </w:rPr>
-      </w:pPr>
-      <w:r>
-        <w:rPr>
-          <w:b/>
-          <w:bCs/>
-          <w:sz w:val="32"/>
-          <w:szCs w:val="32"/>
-        </w:rPr>
-        <w:t xml:space="preserve">Narration of Demonstration </w:t>
-      </w:r>
-    </w:p>
-    <w:p>
-      <w:pPr>
-        <w:rPr>
-          <w:sz w:val="24"/>
-          <w:szCs w:val="24"/>
-        </w:rPr>
-      </w:pPr>
-      <w:r>
-        <w:rPr>
-          <w:sz w:val="24"/>
-          <w:szCs w:val="24"/>
-        </w:rPr>
-        <w:t>The demonstration video has no audio so I will include a textual description of my screen recording instead.</w:t>
-      </w:r>
-    </w:p>
-    <w:p>
-      <w:pPr>
-        <w:rPr>
-          <w:sz w:val="24"/>
-          <w:szCs w:val="24"/>
-        </w:rPr>
-      </w:pPr>
-      <w:r>
-        <w:rPr>
-          <w:sz w:val="24"/>
-          <w:szCs w:val="24"/>
-        </w:rPr>
-        <w:t>[0:00]</w:t>
-      </w:r>
-    </w:p>
-    <w:p>
-      <w:pPr>
-        <w:rPr>
-          <w:sz w:val="24"/>
-          <w:szCs w:val="24"/>
-        </w:rPr>
-      </w:pPr>
-      <w:r>
-        <w:rPr>
-          <w:sz w:val="24"/>
-          <w:szCs w:val="24"/>
-        </w:rPr>
-        <w:t>Starting at the homepage of the platform.</w:t>
-      </w:r>
-    </w:p>
-    <w:p>
-      <w:pPr>
-        <w:rPr>
-          <w:sz w:val="24"/>
-          <w:szCs w:val="24"/>
-        </w:rPr>
-      </w:pPr>
-      <w:r>
-        <w:rPr>
-          <w:sz w:val="24"/>
-          <w:szCs w:val="24"/>
-        </w:rPr>
-        <w:lastRenderedPageBreak/>
-        <w:t>“Welcome to my demonstration of the application I created for Assignment 1. In this video, we'll walk through the main functionalities of our application."</w:t>
-      </w:r>
-    </w:p>
-    <w:p>
-      <w:pPr>
-        <w:rPr>
-          <w:sz w:val="24"/>
-          <w:szCs w:val="24"/>
-        </w:rPr>
-      </w:pPr>
-      <w:r>
-        <w:rPr>
-          <w:sz w:val="24"/>
-          <w:szCs w:val="24"/>
-        </w:rPr>
-        <w:t>[0.08]</w:t>
-      </w:r>
-    </w:p>
-    <w:p>
-      <w:pPr>
-        <w:rPr>
-          <w:sz w:val="24"/>
-          <w:szCs w:val="24"/>
-        </w:rPr>
-      </w:pPr>
-      <w:r>
-        <w:rPr>
-          <w:sz w:val="24"/>
-          <w:szCs w:val="24"/>
-        </w:rPr>
-        <w:t>The user clicks on the ‘Browse Products’ button.</w:t>
-      </w:r>
-    </w:p>
-    <w:p>
-      <w:pPr>
-        <w:rPr>
-          <w:sz w:val="24"/>
-          <w:szCs w:val="24"/>
-        </w:rPr>
-      </w:pPr>
-      <w:r>
-        <w:rPr>
-          <w:sz w:val="24"/>
-          <w:szCs w:val="24"/>
-        </w:rPr>
-        <w:t>View products page displays all the products currently in the database.</w:t>
-      </w:r>
-    </w:p>
-    <w:p>
-      <w:pPr>
-        <w:rPr>
-          <w:sz w:val="24"/>
-          <w:szCs w:val="24"/>
-        </w:rPr>
-      </w:pPr>
-      <w:r>
-        <w:rPr>
-          <w:sz w:val="24"/>
-          <w:szCs w:val="24"/>
-        </w:rPr>
-        <w:t>[0.12]</w:t>
-      </w:r>
-    </w:p>
-    <w:p>
-      <w:pPr>
-        <w:rPr>
-          <w:sz w:val="24"/>
-          <w:szCs w:val="24"/>
-        </w:rPr>
-      </w:pPr>
-      <w:r>
-        <w:rPr>
-          <w:sz w:val="24"/>
-          <w:szCs w:val="24"/>
-        </w:rPr>
-        <w:t xml:space="preserve">The user selects some categories. This filters the page to only display products of the chosen category. </w:t>
-      </w:r>
-    </w:p>
-    <w:p>
-      <w:pPr>
-        <w:rPr>
-          <w:sz w:val="24"/>
-          <w:szCs w:val="24"/>
-        </w:rPr>
-      </w:pPr>
-      <w:r>
-        <w:rPr>
-          <w:sz w:val="24"/>
-          <w:szCs w:val="24"/>
-        </w:rPr>
-        <w:t>[0.17]</w:t>
-      </w:r>
-    </w:p>
-    <w:p>
-      <w:pPr>
-        <w:rPr>
-          <w:sz w:val="24"/>
-          <w:szCs w:val="24"/>
-        </w:rPr>
-      </w:pPr>
-      <w:r>
-        <w:rPr>
-          <w:sz w:val="24"/>
-          <w:szCs w:val="24"/>
-        </w:rPr>
-        <w:t>The user clicks the ‘All’ category to display all the products regardless of category.</w:t>
-      </w:r>
-    </w:p>
-    <w:p>
-      <w:pPr>
-        <w:rPr>
-          <w:sz w:val="24"/>
-          <w:szCs w:val="24"/>
-        </w:rPr>
-      </w:pPr>
-      <w:r>
-        <w:rPr>
-          <w:sz w:val="24"/>
-          <w:szCs w:val="24"/>
-        </w:rPr>
-        <w:t>[0.31]</w:t>
-      </w:r>
-    </w:p>
-    <w:p>
-      <w:pPr>
-        <w:rPr>
-          <w:sz w:val="24"/>
-          <w:szCs w:val="24"/>
-        </w:rPr>
-      </w:pPr>
-      <w:r>
-        <w:rPr>
-          <w:sz w:val="24"/>
-          <w:szCs w:val="24"/>
-        </w:rPr>
-        <w:t>The user clicks the ‘create one’ button. The Create an Account page is displayed.</w:t>
-      </w:r>
-    </w:p>
-    <w:p>
-      <w:pPr>
-        <w:rPr>
-          <w:sz w:val="24"/>
-          <w:szCs w:val="24"/>
-        </w:rPr>
-      </w:pPr>
-      <w:r>
-        <w:rPr>
-          <w:sz w:val="24"/>
-          <w:szCs w:val="24"/>
-        </w:rPr>
-        <w:t>[0.36]</w:t>
-      </w:r>
-    </w:p>
-    <w:p>
-      <w:pPr>
-        <w:rPr>
-          <w:sz w:val="24"/>
-          <w:szCs w:val="24"/>
-        </w:rPr>
-      </w:pPr>
-      <w:r>
-        <w:rPr>
-          <w:sz w:val="24"/>
-          <w:szCs w:val="24"/>
-        </w:rPr>
-        <w:t>The user clicks the 'Create Account’ button without filling in the required fields. This demonstrates the user validation and verification of the platform.</w:t>
-      </w:r>
-    </w:p>
-    <w:p>
-      <w:pPr>
-        <w:rPr>
-          <w:sz w:val="24"/>
-          <w:szCs w:val="24"/>
-        </w:rPr>
-      </w:pPr>
-      <w:r>
-        <w:rPr>
-          <w:sz w:val="24"/>
-          <w:szCs w:val="24"/>
-        </w:rPr>
-        <w:t>[1.06]</w:t>
-      </w:r>
-    </w:p>
-    <w:p>
-      <w:pPr>
-        <w:rPr>
-          <w:sz w:val="24"/>
-          <w:szCs w:val="24"/>
-        </w:rPr>
-      </w:pPr>
-      <w:r>
-        <w:rPr>
-          <w:sz w:val="24"/>
-          <w:szCs w:val="24"/>
-        </w:rPr>
-        <w:t>After filling in all the required fields correctly the user clicks the ‘Create Account’ button</w:t>
-      </w:r>
-    </w:p>
-    <w:p>
-      <w:pPr>
-        <w:rPr>
-          <w:sz w:val="24"/>
-          <w:szCs w:val="24"/>
-        </w:rPr>
-      </w:pPr>
-      <w:r>
-        <w:rPr>
-          <w:sz w:val="24"/>
-          <w:szCs w:val="24"/>
-        </w:rPr>
-        <w:t>[1.07]</w:t>
-      </w:r>
-    </w:p>
-    <w:p>
-      <w:pPr>
-        <w:rPr>
-          <w:sz w:val="24"/>
-          <w:szCs w:val="24"/>
-        </w:rPr>
-      </w:pPr>
-      <w:r>
-        <w:rPr>
-          <w:sz w:val="24"/>
-          <w:szCs w:val="24"/>
-        </w:rPr>
-        <w:t>After the successful creation of the account, the user is transferred to the homepage.</w:t>
-      </w:r>
-    </w:p>
-    <w:p>
-      <w:pPr>
-        <w:rPr>
-          <w:sz w:val="24"/>
-          <w:szCs w:val="24"/>
-        </w:rPr>
-      </w:pPr>
-      <w:r>
-        <w:rPr>
-          <w:sz w:val="24"/>
-          <w:szCs w:val="24"/>
-        </w:rPr>
         <w:t>[1.09]</w:t>
       </w:r>
     </w:p>
@@ -2390,7 +1619,6 @@
           <w:sz w:val="24"/>
           <w:szCs w:val="24"/>
         </w:rPr>
-        <w:lastRenderedPageBreak/>
         <w:t>The customer clicks the ‘Sign Out’ button. After successfully logging out the customer, the user is transferred to the homepage.</w:t>
       </w:r>
     </w:p>

</xml_diff>

<commit_message>
Fixing my sign in mechanism
</commit_message>
<xml_diff>
--- a/COSC349 Report.docx
+++ b/COSC349 Report.docx
@@ -325,7 +325,27 @@
           <w:sz w:val="24"/>
           <w:szCs w:val="24"/>
         </w:rPr>
-        <w:t>EC2 Instance Setup (my-web-server)</w:t>
+        <w:t>EC2 Instance Setup (my-</w:t>
+      </w:r>
+      <w:proofErr w:type="gramStart"/>
+      <w:r>
+        <w:rPr>
+          <w:b/>
+          <w:bCs/>
+          <w:sz w:val="24"/>
+          <w:szCs w:val="24"/>
+        </w:rPr>
+        <w:t>web-server</w:t>
+      </w:r>
+      <w:proofErr w:type="gramEnd"/>
+      <w:r>
+        <w:rPr>
+          <w:b/>
+          <w:bCs/>
+          <w:sz w:val="24"/>
+          <w:szCs w:val="24"/>
+        </w:rPr>
+        <w:t>)</w:t>
       </w:r>
     </w:p>
     <w:p>
@@ -350,7 +370,23 @@
           <w:sz w:val="24"/>
           <w:szCs w:val="24"/>
         </w:rPr>
-        <w:t>Firstly, I started by provisioning an Amazon EC2 instance to serve as the web server. This instance was configured with Amazon Linux for the Amazon Machine Image. The t2.micro instance type and a security group that allowed SSH from anywhere and HTTPs and HTTP traffic options. This will enable users to access the application through the internet</w:t>
+        <w:t>Firstly, I started by provisioning an Amazon EC2 instance to serve as the web server. This instance was configured with Amazon Linux for the Amazon Machine Image. The t</w:t>
+      </w:r>
+      <w:proofErr w:type="gramStart"/>
+      <w:r>
+        <w:rPr>
+          <w:sz w:val="24"/>
+          <w:szCs w:val="24"/>
+        </w:rPr>
+        <w:t>2.micro</w:t>
+      </w:r>
+      <w:proofErr w:type="gramEnd"/>
+      <w:r>
+        <w:rPr>
+          <w:sz w:val="24"/>
+          <w:szCs w:val="24"/>
+        </w:rPr>
+        <w:t xml:space="preserve"> instance type and a security group that allowed SSH from anywhere and HTTPs and HTTP traffic options. This will enable users to access the application through the internet</w:t>
       </w:r>
       <w:r>
         <w:rPr>
@@ -753,7 +789,25 @@
           <w:sz w:val="32"/>
           <w:szCs w:val="32"/>
         </w:rPr>
-        <w:t>Accessing the Application in the Cloud</w:t>
+        <w:t>Accessing</w:t>
+      </w:r>
+      <w:r>
+        <w:rPr>
+          <w:b/>
+          <w:bCs/>
+          <w:sz w:val="32"/>
+          <w:szCs w:val="32"/>
+        </w:rPr>
+        <w:t xml:space="preserve"> </w:t>
+      </w:r>
+      <w:r>
+        <w:rPr>
+          <w:b/>
+          <w:bCs/>
+          <w:sz w:val="32"/>
+          <w:szCs w:val="32"/>
+        </w:rPr>
+        <w:t>the Application in the Cloud</w:t>
       </w:r>
     </w:p>
     <w:p>
@@ -901,7 +955,23 @@
           <w:sz w:val="24"/>
           <w:szCs w:val="24"/>
         </w:rPr>
-        <w:t>The application uses Amazon RDS (Relational Database Service) to manage the MySQL database, which stores important data such as user accounts, product information, and other details. Both EC2 instances are connected to the RDS database, allowing them to perform database operations without any issues.</w:t>
+        <w:t xml:space="preserve">The application uses Amazon RDS (Relational Database Service) to manage the MySQL database, which stores important data such as user accounts, product information, and other details. </w:t>
+      </w:r>
+      <w:proofErr w:type="gramStart"/>
+      <w:r>
+        <w:rPr>
+          <w:sz w:val="24"/>
+          <w:szCs w:val="24"/>
+        </w:rPr>
+        <w:t>Both EC2</w:t>
+      </w:r>
+      <w:proofErr w:type="gramEnd"/>
+      <w:r>
+        <w:rPr>
+          <w:sz w:val="24"/>
+          <w:szCs w:val="24"/>
+        </w:rPr>
+        <w:t xml:space="preserve"> instances are connected to the RDS database, allowing them to perform database operations without any issues.</w:t>
       </w:r>
     </w:p>
     <w:p>
@@ -970,6 +1040,27 @@
           <w:szCs w:val="24"/>
         </w:rPr>
         <w:t>automatically redirects traffic to the healthy instance.</w:t>
+      </w:r>
+      <w:r>
+        <w:rPr>
+          <w:sz w:val="24"/>
+          <w:szCs w:val="24"/>
+        </w:rPr>
+        <w:t> Additionally, I have enabled sticky sessions which will ensure that r</w:t>
+      </w:r>
+      <w:r>
+        <w:rPr>
+          <w:sz w:val="24"/>
+          <w:szCs w:val="24"/>
+        </w:rPr>
+        <w:t>equests from the same client always go to the same instance, so the session remains active on that instance.</w:t>
+      </w:r>
+      <w:r>
+        <w:rPr>
+          <w:sz w:val="24"/>
+          <w:szCs w:val="24"/>
+        </w:rPr>
+        <w:t xml:space="preserve"> However, the duration of the sessions is only one hour.</w:t>
       </w:r>
     </w:p>
     <w:p>
@@ -1115,6 +1206,7 @@
           <w:sz w:val="24"/>
           <w:szCs w:val="24"/>
         </w:rPr>
+        <w:lastRenderedPageBreak/>
         <w:t>Data Storage: When users create accounts the EC2 instances send information to the RDS database, ensuring that all information is accurately reflected and stored.</w:t>
       </w:r>
     </w:p>
@@ -1394,7 +1486,27 @@
           <w:sz w:val="24"/>
           <w:szCs w:val="24"/>
         </w:rPr>
-        <w:t>Two EC2 t3.micro instances:</w:t>
+        <w:t>Two EC2 t</w:t>
+      </w:r>
+      <w:proofErr w:type="gramStart"/>
+      <w:r>
+        <w:rPr>
+          <w:b/>
+          <w:bCs/>
+          <w:sz w:val="24"/>
+          <w:szCs w:val="24"/>
+        </w:rPr>
+        <w:t>3.micro</w:t>
+      </w:r>
+      <w:proofErr w:type="gramEnd"/>
+      <w:r>
+        <w:rPr>
+          <w:b/>
+          <w:bCs/>
+          <w:sz w:val="24"/>
+          <w:szCs w:val="24"/>
+        </w:rPr>
+        <w:t xml:space="preserve"> instances:</w:t>
       </w:r>
     </w:p>
     <w:p>
@@ -1426,7 +1538,23 @@
           <w:sz w:val="24"/>
           <w:szCs w:val="24"/>
         </w:rPr>
-        <w:t xml:space="preserve">Monthly cost ( 2 instances run 24/7 idly): ~$15.06 per instance </w:t>
+        <w:t xml:space="preserve">Monthly cost </w:t>
+      </w:r>
+      <w:proofErr w:type="gramStart"/>
+      <w:r>
+        <w:rPr>
+          <w:sz w:val="24"/>
+          <w:szCs w:val="24"/>
+        </w:rPr>
+        <w:t>( 2</w:t>
+      </w:r>
+      <w:proofErr w:type="gramEnd"/>
+      <w:r>
+        <w:rPr>
+          <w:sz w:val="24"/>
+          <w:szCs w:val="24"/>
+        </w:rPr>
+        <w:t xml:space="preserve"> instances run 24/7 idly): ~$15.06 per instance </w:t>
       </w:r>
     </w:p>
     <w:p>
@@ -1487,6 +1615,7 @@
           <w:sz w:val="24"/>
           <w:szCs w:val="24"/>
         </w:rPr>
+        <w:lastRenderedPageBreak/>
         <w:t>Cost per hour: ~$0.0126</w:t>
       </w:r>
     </w:p>
@@ -1519,7 +1648,6 @@
           <w:sz w:val="24"/>
           <w:szCs w:val="24"/>
         </w:rPr>
-        <w:lastRenderedPageBreak/>
         <w:t>Storage: 20 GiB of general-purpose SSD storage</w:t>
       </w:r>
     </w:p>
@@ -1826,7 +1954,27 @@
           <w:sz w:val="24"/>
           <w:szCs w:val="24"/>
         </w:rPr>
-        <w:t>Two EC2 t3.micro instances:</w:t>
+        <w:t>Two EC2 t</w:t>
+      </w:r>
+      <w:proofErr w:type="gramStart"/>
+      <w:r>
+        <w:rPr>
+          <w:b/>
+          <w:bCs/>
+          <w:sz w:val="24"/>
+          <w:szCs w:val="24"/>
+        </w:rPr>
+        <w:t>3.micro</w:t>
+      </w:r>
+      <w:proofErr w:type="gramEnd"/>
+      <w:r>
+        <w:rPr>
+          <w:b/>
+          <w:bCs/>
+          <w:sz w:val="24"/>
+          <w:szCs w:val="24"/>
+        </w:rPr>
+        <w:t xml:space="preserve"> instances:</w:t>
       </w:r>
     </w:p>
     <w:p>
@@ -2183,13 +2331,23 @@
           <w:szCs w:val="32"/>
         </w:rPr>
       </w:pPr>
-      <w:r>
+    </w:p>
+    <w:p>
+      <w:pPr>
         <w:rPr>
           <w:b/>
           <w:bCs/>
           <w:sz w:val="32"/>
           <w:szCs w:val="32"/>
         </w:rPr>
+      </w:pPr>
+      <w:r>
+        <w:rPr>
+          <w:b/>
+          <w:bCs/>
+          <w:sz w:val="32"/>
+          <w:szCs w:val="32"/>
+        </w:rPr>
         <w:t xml:space="preserve">Narration of Demonstration </w:t>
       </w:r>
     </w:p>
@@ -2250,7 +2408,22 @@
           <w:sz w:val="24"/>
           <w:szCs w:val="24"/>
         </w:rPr>
-        <w:t>“Welcome to my demonstration of the application I created for Assignment 1. In this video, we'll walk through the main functionalities of our application."</w:t>
+        <w:lastRenderedPageBreak/>
+        <w:t xml:space="preserve">“Welcome to my demonstration of the application I created for Assignment </w:t>
+      </w:r>
+      <w:r>
+        <w:rPr>
+          <w:sz w:val="24"/>
+          <w:szCs w:val="24"/>
+        </w:rPr>
+        <w:t>2</w:t>
+      </w:r>
+      <w:r>
+        <w:rPr>
+          <w:sz w:val="24"/>
+          <w:szCs w:val="24"/>
+        </w:rPr>
+        <w:t>. In this video, we'll walk through the main functionalities of our application."</w:t>
       </w:r>
     </w:p>
     <w:p>
@@ -2295,337 +2468,337 @@
           <w:sz w:val="24"/>
           <w:szCs w:val="24"/>
         </w:rPr>
+        <w:t>View products page displays all the products currently in the database.</w:t>
+      </w:r>
+    </w:p>
+    <w:p>
+      <w:pPr>
+        <w:rPr>
+          <w:sz w:val="24"/>
+          <w:szCs w:val="24"/>
+        </w:rPr>
+      </w:pPr>
+      <w:r>
+        <w:rPr>
+          <w:sz w:val="24"/>
+          <w:szCs w:val="24"/>
+        </w:rPr>
+        <w:t>[0.12]</w:t>
+      </w:r>
+    </w:p>
+    <w:p>
+      <w:pPr>
+        <w:rPr>
+          <w:sz w:val="24"/>
+          <w:szCs w:val="24"/>
+        </w:rPr>
+      </w:pPr>
+      <w:r>
+        <w:rPr>
+          <w:sz w:val="24"/>
+          <w:szCs w:val="24"/>
+        </w:rPr>
+        <w:t xml:space="preserve">The user selects some categories. This filters the page to only display products of the chosen category. </w:t>
+      </w:r>
+    </w:p>
+    <w:p>
+      <w:pPr>
+        <w:rPr>
+          <w:sz w:val="24"/>
+          <w:szCs w:val="24"/>
+        </w:rPr>
+      </w:pPr>
+      <w:r>
+        <w:rPr>
+          <w:sz w:val="24"/>
+          <w:szCs w:val="24"/>
+        </w:rPr>
+        <w:t>[0.17]</w:t>
+      </w:r>
+    </w:p>
+    <w:p>
+      <w:pPr>
+        <w:rPr>
+          <w:sz w:val="24"/>
+          <w:szCs w:val="24"/>
+        </w:rPr>
+      </w:pPr>
+      <w:r>
+        <w:rPr>
+          <w:sz w:val="24"/>
+          <w:szCs w:val="24"/>
+        </w:rPr>
+        <w:t>The user clicks the ‘All’ category to display all the products regardless of category.</w:t>
+      </w:r>
+    </w:p>
+    <w:p>
+      <w:pPr>
+        <w:rPr>
+          <w:sz w:val="24"/>
+          <w:szCs w:val="24"/>
+        </w:rPr>
+      </w:pPr>
+      <w:r>
+        <w:rPr>
+          <w:sz w:val="24"/>
+          <w:szCs w:val="24"/>
+        </w:rPr>
+        <w:t>[0.31]</w:t>
+      </w:r>
+    </w:p>
+    <w:p>
+      <w:pPr>
+        <w:rPr>
+          <w:sz w:val="24"/>
+          <w:szCs w:val="24"/>
+        </w:rPr>
+      </w:pPr>
+      <w:r>
+        <w:rPr>
+          <w:sz w:val="24"/>
+          <w:szCs w:val="24"/>
+        </w:rPr>
+        <w:t>The user clicks the ‘create one’ button. The Create an Account page is displayed.</w:t>
+      </w:r>
+    </w:p>
+    <w:p>
+      <w:pPr>
+        <w:rPr>
+          <w:sz w:val="24"/>
+          <w:szCs w:val="24"/>
+        </w:rPr>
+      </w:pPr>
+      <w:r>
+        <w:rPr>
+          <w:sz w:val="24"/>
+          <w:szCs w:val="24"/>
+        </w:rPr>
+        <w:t>[0.36]</w:t>
+      </w:r>
+    </w:p>
+    <w:p>
+      <w:pPr>
+        <w:rPr>
+          <w:sz w:val="24"/>
+          <w:szCs w:val="24"/>
+        </w:rPr>
+      </w:pPr>
+      <w:r>
+        <w:rPr>
+          <w:sz w:val="24"/>
+          <w:szCs w:val="24"/>
+        </w:rPr>
+        <w:t>The user clicks the 'Create Account’ button without filling in the required fields. This demonstrates the user validation and verification of the platform.</w:t>
+      </w:r>
+    </w:p>
+    <w:p>
+      <w:pPr>
+        <w:rPr>
+          <w:sz w:val="24"/>
+          <w:szCs w:val="24"/>
+        </w:rPr>
+      </w:pPr>
+      <w:r>
+        <w:rPr>
+          <w:sz w:val="24"/>
+          <w:szCs w:val="24"/>
+        </w:rPr>
+        <w:t>[1.06]</w:t>
+      </w:r>
+    </w:p>
+    <w:p>
+      <w:pPr>
+        <w:rPr>
+          <w:sz w:val="24"/>
+          <w:szCs w:val="24"/>
+        </w:rPr>
+      </w:pPr>
+      <w:r>
+        <w:rPr>
+          <w:sz w:val="24"/>
+          <w:szCs w:val="24"/>
+        </w:rPr>
+        <w:t>After filling in all the required fields correctly the user clicks the ‘Create Account’ button</w:t>
+      </w:r>
+    </w:p>
+    <w:p>
+      <w:pPr>
+        <w:rPr>
+          <w:sz w:val="24"/>
+          <w:szCs w:val="24"/>
+        </w:rPr>
+      </w:pPr>
+      <w:r>
+        <w:rPr>
+          <w:sz w:val="24"/>
+          <w:szCs w:val="24"/>
+        </w:rPr>
+        <w:t>[1.07]</w:t>
+      </w:r>
+    </w:p>
+    <w:p>
+      <w:pPr>
+        <w:rPr>
+          <w:sz w:val="24"/>
+          <w:szCs w:val="24"/>
+        </w:rPr>
+      </w:pPr>
+      <w:r>
+        <w:rPr>
+          <w:sz w:val="24"/>
+          <w:szCs w:val="24"/>
+        </w:rPr>
+        <w:t>After the successful creation of the account, the user is transferred to the homepage.</w:t>
+      </w:r>
+    </w:p>
+    <w:p>
+      <w:pPr>
+        <w:rPr>
+          <w:sz w:val="24"/>
+          <w:szCs w:val="24"/>
+        </w:rPr>
+      </w:pPr>
+      <w:r>
+        <w:rPr>
+          <w:sz w:val="24"/>
+          <w:szCs w:val="24"/>
+        </w:rPr>
+        <w:t>[1.09]</w:t>
+      </w:r>
+    </w:p>
+    <w:p>
+      <w:pPr>
+        <w:rPr>
+          <w:sz w:val="24"/>
+          <w:szCs w:val="24"/>
+        </w:rPr>
+      </w:pPr>
+      <w:r>
+        <w:rPr>
+          <w:sz w:val="24"/>
+          <w:szCs w:val="24"/>
+        </w:rPr>
+        <w:t>The user clicks the ‘Sign in’ button. The application then displays the Sign-in Page.</w:t>
+      </w:r>
+    </w:p>
+    <w:p>
+      <w:pPr>
+        <w:rPr>
+          <w:sz w:val="24"/>
+          <w:szCs w:val="24"/>
+        </w:rPr>
+      </w:pPr>
+      <w:r>
+        <w:rPr>
+          <w:sz w:val="24"/>
+          <w:szCs w:val="24"/>
+        </w:rPr>
+        <w:t>[1:15]</w:t>
+      </w:r>
+    </w:p>
+    <w:p>
+      <w:pPr>
+        <w:rPr>
+          <w:sz w:val="24"/>
+          <w:szCs w:val="24"/>
+        </w:rPr>
+      </w:pPr>
+      <w:r>
+        <w:rPr>
+          <w:sz w:val="24"/>
+          <w:szCs w:val="24"/>
+        </w:rPr>
+        <w:t>Trying to log in with the wrong password. Testing the user authentication of the software.</w:t>
+      </w:r>
+    </w:p>
+    <w:p>
+      <w:pPr>
+        <w:rPr>
+          <w:sz w:val="24"/>
+          <w:szCs w:val="24"/>
+        </w:rPr>
+      </w:pPr>
+      <w:r>
+        <w:rPr>
+          <w:sz w:val="24"/>
+          <w:szCs w:val="24"/>
+        </w:rPr>
+        <w:t>[1:23]</w:t>
+      </w:r>
+    </w:p>
+    <w:p>
+      <w:pPr>
+        <w:rPr>
+          <w:sz w:val="24"/>
+          <w:szCs w:val="24"/>
+        </w:rPr>
+      </w:pPr>
+      <w:r>
+        <w:rPr>
+          <w:sz w:val="24"/>
+          <w:szCs w:val="24"/>
+        </w:rPr>
+        <w:t>Trying to log in with the wrong username. Testing the user authentication of the software.</w:t>
+      </w:r>
+    </w:p>
+    <w:p>
+      <w:pPr>
+        <w:rPr>
+          <w:sz w:val="24"/>
+          <w:szCs w:val="24"/>
+        </w:rPr>
+      </w:pPr>
+      <w:r>
+        <w:rPr>
+          <w:sz w:val="24"/>
+          <w:szCs w:val="24"/>
+        </w:rPr>
+        <w:t>[1:30]</w:t>
+      </w:r>
+    </w:p>
+    <w:p>
+      <w:pPr>
+        <w:rPr>
+          <w:sz w:val="24"/>
+          <w:szCs w:val="24"/>
+        </w:rPr>
+      </w:pPr>
+      <w:r>
+        <w:rPr>
+          <w:sz w:val="24"/>
+          <w:szCs w:val="24"/>
+        </w:rPr>
+        <w:t>After successfully logging in using the correct username and password, the customer is transferred to the view products page.</w:t>
+      </w:r>
+    </w:p>
+    <w:p>
+      <w:pPr>
+        <w:rPr>
+          <w:sz w:val="24"/>
+          <w:szCs w:val="24"/>
+        </w:rPr>
+      </w:pPr>
+      <w:r>
+        <w:rPr>
+          <w:sz w:val="24"/>
+          <w:szCs w:val="24"/>
+        </w:rPr>
+        <w:t>[1:37]</w:t>
+      </w:r>
+    </w:p>
+    <w:p>
+      <w:pPr>
+        <w:rPr>
+          <w:sz w:val="24"/>
+          <w:szCs w:val="24"/>
+        </w:rPr>
+      </w:pPr>
+      <w:r>
+        <w:rPr>
+          <w:sz w:val="24"/>
+          <w:szCs w:val="24"/>
+        </w:rPr>
         <w:lastRenderedPageBreak/>
-        <w:t>View products page displays all the products currently in the database.</w:t>
-      </w:r>
-    </w:p>
-    <w:p>
-      <w:pPr>
-        <w:rPr>
-          <w:sz w:val="24"/>
-          <w:szCs w:val="24"/>
-        </w:rPr>
-      </w:pPr>
-      <w:r>
-        <w:rPr>
-          <w:sz w:val="24"/>
-          <w:szCs w:val="24"/>
-        </w:rPr>
-        <w:t>[0.12]</w:t>
-      </w:r>
-    </w:p>
-    <w:p>
-      <w:pPr>
-        <w:rPr>
-          <w:sz w:val="24"/>
-          <w:szCs w:val="24"/>
-        </w:rPr>
-      </w:pPr>
-      <w:r>
-        <w:rPr>
-          <w:sz w:val="24"/>
-          <w:szCs w:val="24"/>
-        </w:rPr>
-        <w:t xml:space="preserve">The user selects some categories. This filters the page to only display products of the chosen category. </w:t>
-      </w:r>
-    </w:p>
-    <w:p>
-      <w:pPr>
-        <w:rPr>
-          <w:sz w:val="24"/>
-          <w:szCs w:val="24"/>
-        </w:rPr>
-      </w:pPr>
-      <w:r>
-        <w:rPr>
-          <w:sz w:val="24"/>
-          <w:szCs w:val="24"/>
-        </w:rPr>
-        <w:t>[0.17]</w:t>
-      </w:r>
-    </w:p>
-    <w:p>
-      <w:pPr>
-        <w:rPr>
-          <w:sz w:val="24"/>
-          <w:szCs w:val="24"/>
-        </w:rPr>
-      </w:pPr>
-      <w:r>
-        <w:rPr>
-          <w:sz w:val="24"/>
-          <w:szCs w:val="24"/>
-        </w:rPr>
-        <w:t>The user clicks the ‘All’ category to display all the products regardless of category.</w:t>
-      </w:r>
-    </w:p>
-    <w:p>
-      <w:pPr>
-        <w:rPr>
-          <w:sz w:val="24"/>
-          <w:szCs w:val="24"/>
-        </w:rPr>
-      </w:pPr>
-      <w:r>
-        <w:rPr>
-          <w:sz w:val="24"/>
-          <w:szCs w:val="24"/>
-        </w:rPr>
-        <w:t>[0.31]</w:t>
-      </w:r>
-    </w:p>
-    <w:p>
-      <w:pPr>
-        <w:rPr>
-          <w:sz w:val="24"/>
-          <w:szCs w:val="24"/>
-        </w:rPr>
-      </w:pPr>
-      <w:r>
-        <w:rPr>
-          <w:sz w:val="24"/>
-          <w:szCs w:val="24"/>
-        </w:rPr>
-        <w:t>The user clicks the ‘create one’ button. The Create an Account page is displayed.</w:t>
-      </w:r>
-    </w:p>
-    <w:p>
-      <w:pPr>
-        <w:rPr>
-          <w:sz w:val="24"/>
-          <w:szCs w:val="24"/>
-        </w:rPr>
-      </w:pPr>
-      <w:r>
-        <w:rPr>
-          <w:sz w:val="24"/>
-          <w:szCs w:val="24"/>
-        </w:rPr>
-        <w:t>[0.36]</w:t>
-      </w:r>
-    </w:p>
-    <w:p>
-      <w:pPr>
-        <w:rPr>
-          <w:sz w:val="24"/>
-          <w:szCs w:val="24"/>
-        </w:rPr>
-      </w:pPr>
-      <w:r>
-        <w:rPr>
-          <w:sz w:val="24"/>
-          <w:szCs w:val="24"/>
-        </w:rPr>
-        <w:t>The user clicks the 'Create Account’ button without filling in the required fields. This demonstrates the user validation and verification of the platform.</w:t>
-      </w:r>
-    </w:p>
-    <w:p>
-      <w:pPr>
-        <w:rPr>
-          <w:sz w:val="24"/>
-          <w:szCs w:val="24"/>
-        </w:rPr>
-      </w:pPr>
-      <w:r>
-        <w:rPr>
-          <w:sz w:val="24"/>
-          <w:szCs w:val="24"/>
-        </w:rPr>
-        <w:t>[1.06]</w:t>
-      </w:r>
-    </w:p>
-    <w:p>
-      <w:pPr>
-        <w:rPr>
-          <w:sz w:val="24"/>
-          <w:szCs w:val="24"/>
-        </w:rPr>
-      </w:pPr>
-      <w:r>
-        <w:rPr>
-          <w:sz w:val="24"/>
-          <w:szCs w:val="24"/>
-        </w:rPr>
-        <w:t>After filling in all the required fields correctly the user clicks the ‘Create Account’ button</w:t>
-      </w:r>
-    </w:p>
-    <w:p>
-      <w:pPr>
-        <w:rPr>
-          <w:sz w:val="24"/>
-          <w:szCs w:val="24"/>
-        </w:rPr>
-      </w:pPr>
-      <w:r>
-        <w:rPr>
-          <w:sz w:val="24"/>
-          <w:szCs w:val="24"/>
-        </w:rPr>
-        <w:t>[1.07]</w:t>
-      </w:r>
-    </w:p>
-    <w:p>
-      <w:pPr>
-        <w:rPr>
-          <w:sz w:val="24"/>
-          <w:szCs w:val="24"/>
-        </w:rPr>
-      </w:pPr>
-      <w:r>
-        <w:rPr>
-          <w:sz w:val="24"/>
-          <w:szCs w:val="24"/>
-        </w:rPr>
-        <w:t>After the successful creation of the account, the user is transferred to the homepage.</w:t>
-      </w:r>
-    </w:p>
-    <w:p>
-      <w:pPr>
-        <w:rPr>
-          <w:sz w:val="24"/>
-          <w:szCs w:val="24"/>
-        </w:rPr>
-      </w:pPr>
-      <w:r>
-        <w:rPr>
-          <w:sz w:val="24"/>
-          <w:szCs w:val="24"/>
-        </w:rPr>
-        <w:t>[1.09]</w:t>
-      </w:r>
-    </w:p>
-    <w:p>
-      <w:pPr>
-        <w:rPr>
-          <w:sz w:val="24"/>
-          <w:szCs w:val="24"/>
-        </w:rPr>
-      </w:pPr>
-      <w:r>
-        <w:rPr>
-          <w:sz w:val="24"/>
-          <w:szCs w:val="24"/>
-        </w:rPr>
-        <w:t>The user clicks the ‘Sign in’ button. The application then displays the Sign-in Page.</w:t>
-      </w:r>
-    </w:p>
-    <w:p>
-      <w:pPr>
-        <w:rPr>
-          <w:sz w:val="24"/>
-          <w:szCs w:val="24"/>
-        </w:rPr>
-      </w:pPr>
-      <w:r>
-        <w:rPr>
-          <w:sz w:val="24"/>
-          <w:szCs w:val="24"/>
-        </w:rPr>
-        <w:t>[1:15]</w:t>
-      </w:r>
-    </w:p>
-    <w:p>
-      <w:pPr>
-        <w:rPr>
-          <w:sz w:val="24"/>
-          <w:szCs w:val="24"/>
-        </w:rPr>
-      </w:pPr>
-      <w:r>
-        <w:rPr>
-          <w:sz w:val="24"/>
-          <w:szCs w:val="24"/>
-        </w:rPr>
-        <w:t>Trying to log in with the wrong password. Testing the user authentication of the software.</w:t>
-      </w:r>
-    </w:p>
-    <w:p>
-      <w:pPr>
-        <w:rPr>
-          <w:sz w:val="24"/>
-          <w:szCs w:val="24"/>
-        </w:rPr>
-      </w:pPr>
-      <w:r>
-        <w:rPr>
-          <w:sz w:val="24"/>
-          <w:szCs w:val="24"/>
-        </w:rPr>
-        <w:t>[1:23]</w:t>
-      </w:r>
-    </w:p>
-    <w:p>
-      <w:pPr>
-        <w:rPr>
-          <w:sz w:val="24"/>
-          <w:szCs w:val="24"/>
-        </w:rPr>
-      </w:pPr>
-      <w:r>
-        <w:rPr>
-          <w:sz w:val="24"/>
-          <w:szCs w:val="24"/>
-        </w:rPr>
-        <w:t>Trying to log in with the wrong username. Testing the user authentication of the software.</w:t>
-      </w:r>
-    </w:p>
-    <w:p>
-      <w:pPr>
-        <w:rPr>
-          <w:sz w:val="24"/>
-          <w:szCs w:val="24"/>
-        </w:rPr>
-      </w:pPr>
-      <w:r>
-        <w:rPr>
-          <w:sz w:val="24"/>
-          <w:szCs w:val="24"/>
-        </w:rPr>
-        <w:t>[1:30]</w:t>
-      </w:r>
-    </w:p>
-    <w:p>
-      <w:pPr>
-        <w:rPr>
-          <w:sz w:val="24"/>
-          <w:szCs w:val="24"/>
-        </w:rPr>
-      </w:pPr>
-      <w:r>
-        <w:rPr>
-          <w:sz w:val="24"/>
-          <w:szCs w:val="24"/>
-        </w:rPr>
-        <w:t>After successfully logging in using the correct username and password, the customer is transferred to the view products page.</w:t>
-      </w:r>
-    </w:p>
-    <w:p>
-      <w:pPr>
-        <w:rPr>
-          <w:sz w:val="24"/>
-          <w:szCs w:val="24"/>
-        </w:rPr>
-      </w:pPr>
-      <w:r>
-        <w:rPr>
-          <w:sz w:val="24"/>
-          <w:szCs w:val="24"/>
-        </w:rPr>
-        <w:t>[1:37]</w:t>
-      </w:r>
-    </w:p>
-    <w:p>
-      <w:pPr>
-        <w:rPr>
-          <w:sz w:val="24"/>
-          <w:szCs w:val="24"/>
-        </w:rPr>
-      </w:pPr>
-      <w:r>
-        <w:rPr>
-          <w:sz w:val="24"/>
-          <w:szCs w:val="24"/>
-        </w:rPr>
         <w:t>The customer clicks the ‘Sign Out’ button. After successfully logging out the customer, the user is transferred to the homepage.</w:t>
       </w:r>
     </w:p>
@@ -2675,35 +2848,15 @@
           <w:sz w:val="24"/>
           <w:szCs w:val="24"/>
         </w:rPr>
-        <w:lastRenderedPageBreak/>
-        <w:t>Unsuccessful Attempts</w:t>
-      </w:r>
-      <w:r>
-        <w:rPr>
-          <w:b/>
-          <w:bCs/>
-          <w:sz w:val="24"/>
-          <w:szCs w:val="24"/>
-        </w:rPr>
-        <w:t xml:space="preserve">: </w:t>
-      </w:r>
-      <w:r>
-        <w:rPr>
-          <w:sz w:val="24"/>
-          <w:szCs w:val="24"/>
-        </w:rPr>
-        <w:t>The plan was to have 4 VMS with 2 web servers and 2 database servers. One would have been used for the pages that require user input to isolate the system from malicious attacks that occur from user input. While the other web server would host the other pages. I decided to forgo the idea when I was struggling with session connections between the 2 web servers. Thus, the final platform of only 3 VMS was finalised.</w:t>
-      </w:r>
-    </w:p>
-    <w:p>
-      <w:pPr>
-        <w:rPr>
-          <w:b/>
-          <w:bCs/>
-          <w:sz w:val="24"/>
-          <w:szCs w:val="24"/>
-        </w:rPr>
-      </w:pPr>
+        <w:t xml:space="preserve">Note: </w:t>
+      </w:r>
+      <w:r>
+        <w:rPr>
+          <w:sz w:val="24"/>
+          <w:szCs w:val="24"/>
+        </w:rPr>
+        <w:t>Apologies for the lacklustre application. I could not figure out how to add a CSS script to the webserver.</w:t>
+      </w:r>
     </w:p>
     <w:p/>
     <w:sectPr>

</xml_diff>